<commit_message>
Update registration and so on.
</commit_message>
<xml_diff>
--- a/gabor/gabor_report.docx
+++ b/gabor/gabor_report.docx
@@ -6,39 +6,39 @@
       <w:pPr>
         <w:jc w:val="center"/>
         <w:rPr>
+          <w:rFonts w:eastAsia="黑体"/>
+          <w:sz w:val="44"/>
+        </w:rPr>
+      </w:pPr>
+      <w:r>
+        <w:rPr>
           <w:rFonts w:eastAsia="黑体" w:hint="eastAsia"/>
           <w:sz w:val="44"/>
         </w:rPr>
+        <w:t>研究生课程考试成绩单</w:t>
+      </w:r>
+    </w:p>
+    <w:p>
+      <w:pPr>
+        <w:jc w:val="center"/>
+        <w:rPr>
+          <w:rFonts w:eastAsia="黑体"/>
+          <w:sz w:val="44"/>
+        </w:rPr>
       </w:pPr>
       <w:r>
         <w:rPr>
           <w:rFonts w:eastAsia="黑体" w:hint="eastAsia"/>
           <w:sz w:val="44"/>
         </w:rPr>
-        <w:t>研究生课程考试成绩单</w:t>
+        <w:t>（试卷封面）</w:t>
       </w:r>
     </w:p>
     <w:p>
       <w:pPr>
         <w:jc w:val="center"/>
         <w:rPr>
-          <w:rFonts w:eastAsia="黑体" w:hint="eastAsia"/>
-          <w:sz w:val="44"/>
-        </w:rPr>
-      </w:pPr>
-      <w:r>
-        <w:rPr>
-          <w:rFonts w:eastAsia="黑体" w:hint="eastAsia"/>
-          <w:sz w:val="44"/>
-        </w:rPr>
-        <w:t>（试卷封面）</w:t>
-      </w:r>
-    </w:p>
-    <w:p>
-      <w:pPr>
-        <w:jc w:val="center"/>
-        <w:rPr>
-          <w:rFonts w:eastAsia="黑体" w:hint="eastAsia"/>
+          <w:rFonts w:eastAsia="黑体"/>
           <w:sz w:val="44"/>
         </w:rPr>
       </w:pPr>
@@ -66,12 +66,6 @@
         <w:gridCol w:w="655"/>
       </w:tblGrid>
       <w:tr>
-        <w:tblPrEx>
-          <w:tblCellMar>
-            <w:top w:w="0" w:type="dxa"/>
-            <w:bottom w:w="0" w:type="dxa"/>
-          </w:tblCellMar>
-        </w:tblPrEx>
         <w:trPr>
           <w:trHeight w:val="459"/>
         </w:trPr>
@@ -84,7 +78,7 @@
             <w:pPr>
               <w:jc w:val="center"/>
               <w:rPr>
-                <w:rFonts w:ascii="宋体" w:eastAsia="宋体" w:hAnsi="宋体" w:hint="eastAsia"/>
+                <w:rFonts w:ascii="宋体" w:eastAsia="宋体" w:hAnsi="宋体"/>
                 <w:sz w:val="22"/>
                 <w:szCs w:val="21"/>
               </w:rPr>
@@ -108,7 +102,7 @@
             <w:pPr>
               <w:jc w:val="center"/>
               <w:rPr>
-                <w:rFonts w:ascii="宋体" w:eastAsia="宋体" w:hAnsi="宋体" w:hint="eastAsia"/>
+                <w:rFonts w:ascii="宋体" w:eastAsia="宋体" w:hAnsi="宋体"/>
                 <w:sz w:val="22"/>
                 <w:szCs w:val="21"/>
               </w:rPr>
@@ -133,7 +127,7 @@
             <w:pPr>
               <w:jc w:val="center"/>
               <w:rPr>
-                <w:rFonts w:ascii="宋体" w:eastAsia="宋体" w:hAnsi="宋体" w:hint="eastAsia"/>
+                <w:rFonts w:ascii="宋体" w:eastAsia="宋体" w:hAnsi="宋体"/>
                 <w:sz w:val="22"/>
                 <w:szCs w:val="21"/>
               </w:rPr>
@@ -158,7 +152,7 @@
             <w:pPr>
               <w:jc w:val="center"/>
               <w:rPr>
-                <w:rFonts w:ascii="宋体" w:eastAsia="宋体" w:hAnsi="宋体" w:hint="eastAsia"/>
+                <w:rFonts w:ascii="宋体" w:eastAsia="宋体" w:hAnsi="宋体"/>
                 <w:sz w:val="22"/>
                 <w:szCs w:val="21"/>
               </w:rPr>
@@ -175,12 +169,6 @@
         </w:tc>
       </w:tr>
       <w:tr>
-        <w:tblPrEx>
-          <w:tblCellMar>
-            <w:top w:w="0" w:type="dxa"/>
-            <w:bottom w:w="0" w:type="dxa"/>
-          </w:tblCellMar>
-        </w:tblPrEx>
         <w:trPr>
           <w:trHeight w:val="451"/>
         </w:trPr>
@@ -193,7 +181,7 @@
             <w:pPr>
               <w:jc w:val="center"/>
               <w:rPr>
-                <w:rFonts w:ascii="宋体" w:eastAsia="宋体" w:hAnsi="宋体" w:hint="eastAsia"/>
+                <w:rFonts w:ascii="宋体" w:eastAsia="宋体" w:hAnsi="宋体"/>
                 <w:sz w:val="22"/>
                 <w:szCs w:val="21"/>
               </w:rPr>
@@ -217,21 +205,19 @@
             <w:pPr>
               <w:jc w:val="center"/>
               <w:rPr>
+                <w:rFonts w:ascii="宋体" w:eastAsia="宋体" w:hAnsi="宋体"/>
+                <w:sz w:val="22"/>
+                <w:szCs w:val="21"/>
+              </w:rPr>
+            </w:pPr>
+            <w:r>
+              <w:rPr>
                 <w:rFonts w:ascii="宋体" w:eastAsia="宋体" w:hAnsi="宋体" w:hint="eastAsia"/>
                 <w:sz w:val="22"/>
                 <w:szCs w:val="21"/>
               </w:rPr>
-            </w:pPr>
-            <w:proofErr w:type="gramStart"/>
-            <w:r>
-              <w:rPr>
-                <w:rFonts w:ascii="宋体" w:eastAsia="宋体" w:hAnsi="宋体" w:hint="eastAsia"/>
-                <w:sz w:val="22"/>
-                <w:szCs w:val="21"/>
-              </w:rPr>
               <w:t>卓旭</w:t>
             </w:r>
-            <w:proofErr w:type="gramEnd"/>
           </w:p>
         </w:tc>
         <w:tc>
@@ -244,7 +230,7 @@
             <w:pPr>
               <w:jc w:val="center"/>
               <w:rPr>
-                <w:rFonts w:ascii="宋体" w:eastAsia="宋体" w:hAnsi="宋体" w:hint="eastAsia"/>
+                <w:rFonts w:ascii="宋体" w:eastAsia="宋体" w:hAnsi="宋体"/>
                 <w:sz w:val="22"/>
                 <w:szCs w:val="21"/>
               </w:rPr>
@@ -269,7 +255,7 @@
             <w:pPr>
               <w:jc w:val="center"/>
               <w:rPr>
-                <w:rFonts w:ascii="宋体" w:eastAsia="宋体" w:hAnsi="宋体" w:hint="eastAsia"/>
+                <w:rFonts w:ascii="宋体" w:eastAsia="宋体" w:hAnsi="宋体"/>
                 <w:sz w:val="22"/>
                 <w:szCs w:val="21"/>
               </w:rPr>
@@ -294,12 +280,6 @@
         </w:tc>
       </w:tr>
       <w:tr>
-        <w:tblPrEx>
-          <w:tblCellMar>
-            <w:top w:w="0" w:type="dxa"/>
-            <w:bottom w:w="0" w:type="dxa"/>
-          </w:tblCellMar>
-        </w:tblPrEx>
         <w:trPr>
           <w:trHeight w:val="457"/>
         </w:trPr>
@@ -312,7 +292,7 @@
             <w:pPr>
               <w:jc w:val="center"/>
               <w:rPr>
-                <w:rFonts w:ascii="宋体" w:eastAsia="宋体" w:hAnsi="宋体" w:hint="eastAsia"/>
+                <w:rFonts w:ascii="宋体" w:eastAsia="宋体" w:hAnsi="宋体"/>
                 <w:sz w:val="22"/>
                 <w:szCs w:val="21"/>
               </w:rPr>
@@ -337,7 +317,7 @@
             <w:pPr>
               <w:jc w:val="center"/>
               <w:rPr>
-                <w:rFonts w:ascii="宋体" w:eastAsia="宋体" w:hAnsi="宋体" w:hint="eastAsia"/>
+                <w:rFonts w:ascii="宋体" w:eastAsia="宋体" w:hAnsi="宋体"/>
                 <w:sz w:val="22"/>
                 <w:szCs w:val="21"/>
               </w:rPr>
@@ -370,12 +350,6 @@
         </w:tc>
       </w:tr>
       <w:tr>
-        <w:tblPrEx>
-          <w:tblCellMar>
-            <w:top w:w="0" w:type="dxa"/>
-            <w:bottom w:w="0" w:type="dxa"/>
-          </w:tblCellMar>
-        </w:tblPrEx>
         <w:trPr>
           <w:trHeight w:val="463"/>
         </w:trPr>
@@ -388,7 +362,7 @@
             <w:pPr>
               <w:jc w:val="center"/>
               <w:rPr>
-                <w:rFonts w:ascii="宋体" w:eastAsia="宋体" w:hAnsi="宋体" w:hint="eastAsia"/>
+                <w:rFonts w:ascii="宋体" w:eastAsia="宋体" w:hAnsi="宋体"/>
                 <w:sz w:val="22"/>
                 <w:szCs w:val="21"/>
               </w:rPr>
@@ -413,7 +387,7 @@
             <w:pPr>
               <w:jc w:val="center"/>
               <w:rPr>
-                <w:rFonts w:ascii="宋体" w:eastAsia="宋体" w:hAnsi="宋体" w:hint="eastAsia"/>
+                <w:rFonts w:ascii="宋体" w:eastAsia="宋体" w:hAnsi="宋体"/>
                 <w:sz w:val="22"/>
                 <w:szCs w:val="21"/>
               </w:rPr>
@@ -437,7 +411,7 @@
             <w:pPr>
               <w:jc w:val="center"/>
               <w:rPr>
-                <w:rFonts w:ascii="宋体" w:eastAsia="宋体" w:hAnsi="宋体" w:hint="eastAsia"/>
+                <w:rFonts w:ascii="宋体" w:eastAsia="宋体" w:hAnsi="宋体"/>
                 <w:sz w:val="22"/>
                 <w:szCs w:val="21"/>
               </w:rPr>
@@ -461,7 +435,7 @@
             <w:pPr>
               <w:jc w:val="center"/>
               <w:rPr>
-                <w:rFonts w:ascii="宋体" w:eastAsia="宋体" w:hAnsi="宋体" w:hint="eastAsia"/>
+                <w:rFonts w:ascii="宋体" w:eastAsia="宋体" w:hAnsi="宋体"/>
                 <w:sz w:val="22"/>
                 <w:szCs w:val="21"/>
               </w:rPr>
@@ -485,7 +459,7 @@
             <w:pPr>
               <w:jc w:val="center"/>
               <w:rPr>
-                <w:rFonts w:ascii="宋体" w:eastAsia="宋体" w:hAnsi="宋体" w:hint="eastAsia"/>
+                <w:rFonts w:ascii="宋体" w:eastAsia="宋体" w:hAnsi="宋体"/>
                 <w:sz w:val="22"/>
                 <w:szCs w:val="21"/>
               </w:rPr>
@@ -509,7 +483,7 @@
             <w:pPr>
               <w:jc w:val="center"/>
               <w:rPr>
-                <w:rFonts w:ascii="宋体" w:eastAsia="宋体" w:hAnsi="宋体" w:hint="eastAsia"/>
+                <w:rFonts w:ascii="宋体" w:eastAsia="宋体" w:hAnsi="宋体"/>
                 <w:sz w:val="22"/>
                 <w:szCs w:val="21"/>
               </w:rPr>
@@ -518,12 +492,6 @@
         </w:tc>
       </w:tr>
       <w:tr>
-        <w:tblPrEx>
-          <w:tblCellMar>
-            <w:top w:w="0" w:type="dxa"/>
-            <w:bottom w:w="0" w:type="dxa"/>
-          </w:tblCellMar>
-        </w:tblPrEx>
         <w:trPr>
           <w:trHeight w:val="4047"/>
         </w:trPr>
@@ -537,7 +505,7 @@
               <w:spacing w:line="312" w:lineRule="auto"/>
               <w:jc w:val="center"/>
               <w:rPr>
-                <w:rFonts w:ascii="宋体" w:eastAsia="宋体" w:hAnsi="宋体" w:hint="eastAsia"/>
+                <w:rFonts w:ascii="宋体" w:eastAsia="宋体" w:hAnsi="宋体"/>
                 <w:sz w:val="22"/>
                 <w:szCs w:val="21"/>
               </w:rPr>
@@ -556,7 +524,7 @@
               <w:spacing w:line="312" w:lineRule="auto"/>
               <w:jc w:val="center"/>
               <w:rPr>
-                <w:rFonts w:ascii="宋体" w:eastAsia="宋体" w:hAnsi="宋体" w:hint="eastAsia"/>
+                <w:rFonts w:ascii="宋体" w:eastAsia="宋体" w:hAnsi="宋体"/>
                 <w:sz w:val="22"/>
                 <w:szCs w:val="21"/>
               </w:rPr>
@@ -575,7 +543,7 @@
               <w:spacing w:line="312" w:lineRule="auto"/>
               <w:jc w:val="center"/>
               <w:rPr>
-                <w:rFonts w:ascii="宋体" w:eastAsia="宋体" w:hAnsi="宋体" w:hint="eastAsia"/>
+                <w:rFonts w:ascii="宋体" w:eastAsia="宋体" w:hAnsi="宋体"/>
                 <w:sz w:val="22"/>
                 <w:szCs w:val="21"/>
               </w:rPr>
@@ -594,7 +562,7 @@
               <w:spacing w:line="312" w:lineRule="auto"/>
               <w:jc w:val="center"/>
               <w:rPr>
-                <w:rFonts w:ascii="宋体" w:eastAsia="宋体" w:hAnsi="宋体" w:hint="eastAsia"/>
+                <w:rFonts w:ascii="宋体" w:eastAsia="宋体" w:hAnsi="宋体"/>
                 <w:sz w:val="22"/>
                 <w:szCs w:val="21"/>
               </w:rPr>
@@ -619,7 +587,7 @@
             <w:pPr>
               <w:jc w:val="center"/>
               <w:rPr>
-                <w:rFonts w:ascii="宋体" w:eastAsia="宋体" w:hAnsi="宋体" w:hint="eastAsia"/>
+                <w:rFonts w:ascii="宋体" w:eastAsia="宋体" w:hAnsi="宋体"/>
                 <w:sz w:val="22"/>
                 <w:szCs w:val="21"/>
               </w:rPr>
@@ -628,12 +596,6 @@
         </w:tc>
       </w:tr>
       <w:tr>
-        <w:tblPrEx>
-          <w:tblCellMar>
-            <w:top w:w="0" w:type="dxa"/>
-            <w:bottom w:w="0" w:type="dxa"/>
-          </w:tblCellMar>
-        </w:tblPrEx>
         <w:trPr>
           <w:trHeight w:val="448"/>
         </w:trPr>
@@ -646,7 +608,7 @@
             <w:pPr>
               <w:jc w:val="center"/>
               <w:rPr>
-                <w:rFonts w:ascii="宋体" w:eastAsia="宋体" w:hAnsi="宋体" w:hint="eastAsia"/>
+                <w:rFonts w:ascii="宋体" w:eastAsia="宋体" w:hAnsi="宋体"/>
                 <w:sz w:val="22"/>
                 <w:szCs w:val="21"/>
               </w:rPr>
@@ -698,26 +660,12 @@
                 <w:sz w:val="22"/>
                 <w:szCs w:val="21"/>
               </w:rPr>
-              <w:t>滤波器及其应用</w:t>
-            </w:r>
-            <w:r>
-              <w:rPr>
-                <w:rFonts w:ascii="Times New Roman" w:eastAsia="宋体" w:hAnsi="Times New Roman" w:cs="Times New Roman"/>
-                <w:sz w:val="22"/>
-                <w:szCs w:val="21"/>
-              </w:rPr>
-              <w:t>》</w:t>
+              <w:t>滤波器及其应用》</w:t>
             </w:r>
           </w:p>
         </w:tc>
       </w:tr>
       <w:tr>
-        <w:tblPrEx>
-          <w:tblCellMar>
-            <w:top w:w="0" w:type="dxa"/>
-            <w:bottom w:w="0" w:type="dxa"/>
-          </w:tblCellMar>
-        </w:tblPrEx>
         <w:trPr>
           <w:trHeight w:val="1087"/>
         </w:trPr>
@@ -730,7 +678,7 @@
             <w:pPr>
               <w:jc w:val="center"/>
               <w:rPr>
-                <w:rFonts w:ascii="宋体" w:eastAsia="宋体" w:hAnsi="宋体" w:hint="eastAsia"/>
+                <w:rFonts w:ascii="宋体" w:eastAsia="宋体" w:hAnsi="宋体"/>
                 <w:sz w:val="22"/>
                 <w:szCs w:val="21"/>
               </w:rPr>
@@ -748,7 +696,7 @@
             <w:pPr>
               <w:jc w:val="center"/>
               <w:rPr>
-                <w:rFonts w:ascii="宋体" w:eastAsia="宋体" w:hAnsi="宋体" w:hint="eastAsia"/>
+                <w:rFonts w:ascii="宋体" w:eastAsia="宋体" w:hAnsi="宋体"/>
                 <w:spacing w:val="-6"/>
                 <w:sz w:val="22"/>
                 <w:szCs w:val="21"/>
@@ -775,7 +723,7 @@
             <w:pPr>
               <w:jc w:val="center"/>
               <w:rPr>
-                <w:rFonts w:ascii="宋体" w:eastAsia="宋体" w:hAnsi="宋体" w:hint="eastAsia"/>
+                <w:rFonts w:ascii="宋体" w:eastAsia="宋体" w:hAnsi="宋体"/>
                 <w:sz w:val="22"/>
                 <w:szCs w:val="21"/>
               </w:rPr>
@@ -784,12 +732,6 @@
         </w:tc>
       </w:tr>
       <w:tr>
-        <w:tblPrEx>
-          <w:tblCellMar>
-            <w:top w:w="0" w:type="dxa"/>
-            <w:bottom w:w="0" w:type="dxa"/>
-          </w:tblCellMar>
-        </w:tblPrEx>
         <w:trPr>
           <w:trHeight w:val="1087"/>
         </w:trPr>
@@ -802,7 +744,7 @@
             <w:pPr>
               <w:jc w:val="center"/>
               <w:rPr>
-                <w:rFonts w:ascii="宋体" w:eastAsia="宋体" w:hAnsi="宋体" w:hint="eastAsia"/>
+                <w:rFonts w:ascii="宋体" w:eastAsia="宋体" w:hAnsi="宋体"/>
                 <w:sz w:val="22"/>
                 <w:szCs w:val="21"/>
               </w:rPr>
@@ -827,7 +769,7 @@
             <w:pPr>
               <w:jc w:val="center"/>
               <w:rPr>
-                <w:rFonts w:ascii="宋体" w:eastAsia="宋体" w:hAnsi="宋体" w:hint="eastAsia"/>
+                <w:rFonts w:ascii="宋体" w:eastAsia="宋体" w:hAnsi="宋体"/>
                 <w:sz w:val="22"/>
                 <w:szCs w:val="21"/>
               </w:rPr>
@@ -841,7 +783,6 @@
         <w:spacing w:line="312" w:lineRule="auto"/>
         <w:ind w:firstLineChars="2200" w:firstLine="5280"/>
         <w:rPr>
-          <w:rFonts w:hint="eastAsia"/>
           <w:sz w:val="24"/>
           <w:u w:val="single"/>
         </w:rPr>
@@ -867,7 +808,6 @@
         <w:spacing w:line="312" w:lineRule="auto"/>
         <w:ind w:firstLineChars="2200" w:firstLine="5280"/>
         <w:rPr>
-          <w:rFonts w:hint="eastAsia"/>
           <w:sz w:val="24"/>
         </w:rPr>
       </w:pPr>
@@ -889,10 +829,27 @@
         <w:ind w:leftChars="85" w:left="673" w:hangingChars="225" w:hanging="495"/>
         <w:jc w:val="left"/>
         <w:rPr>
+          <w:sz w:val="22"/>
+          <w:szCs w:val="21"/>
+        </w:rPr>
+      </w:pPr>
+      <w:r>
+        <w:rPr>
           <w:rFonts w:hint="eastAsia"/>
           <w:sz w:val="22"/>
           <w:szCs w:val="21"/>
         </w:rPr>
+        <w:t>注：1. 以论文或大作业为考核方式的课程必须填此表，综合考试可不填。“简要评语”栏缺填无效。</w:t>
+      </w:r>
+    </w:p>
+    <w:p>
+      <w:pPr>
+        <w:spacing w:line="312" w:lineRule="auto"/>
+        <w:ind w:firstLineChars="300" w:firstLine="660"/>
+        <w:rPr>
+          <w:sz w:val="22"/>
+          <w:szCs w:val="21"/>
+        </w:rPr>
       </w:pPr>
       <w:r>
         <w:rPr>
@@ -900,62 +857,24 @@
           <w:sz w:val="22"/>
           <w:szCs w:val="21"/>
         </w:rPr>
-        <w:t>注：1. 以论文或大作业为考核方式的课程必须填此表，综合考试可不填。“简要评语”</w:t>
-      </w:r>
-      <w:proofErr w:type="gramStart"/>
+        <w:t>2. 任课教师填写后与试卷一起送院系研究生秘书处。</w:t>
+      </w:r>
+    </w:p>
+    <w:p>
+      <w:pPr>
+        <w:spacing w:line="312" w:lineRule="auto"/>
+        <w:ind w:firstLineChars="300" w:firstLine="660"/>
+        <w:rPr>
+          <w:sz w:val="22"/>
+          <w:szCs w:val="21"/>
+        </w:rPr>
+      </w:pPr>
       <w:r>
         <w:rPr>
           <w:rFonts w:hint="eastAsia"/>
           <w:sz w:val="22"/>
           <w:szCs w:val="21"/>
         </w:rPr>
-        <w:t>栏缺填</w:t>
-      </w:r>
-      <w:proofErr w:type="gramEnd"/>
-      <w:r>
-        <w:rPr>
-          <w:rFonts w:hint="eastAsia"/>
-          <w:sz w:val="22"/>
-          <w:szCs w:val="21"/>
-        </w:rPr>
-        <w:t>无效。</w:t>
-      </w:r>
-    </w:p>
-    <w:p>
-      <w:pPr>
-        <w:spacing w:line="312" w:lineRule="auto"/>
-        <w:ind w:firstLineChars="300" w:firstLine="660"/>
-        <w:rPr>
-          <w:rFonts w:hint="eastAsia"/>
-          <w:sz w:val="22"/>
-          <w:szCs w:val="21"/>
-        </w:rPr>
-      </w:pPr>
-      <w:r>
-        <w:rPr>
-          <w:rFonts w:hint="eastAsia"/>
-          <w:sz w:val="22"/>
-          <w:szCs w:val="21"/>
-        </w:rPr>
-        <w:t>2. 任课教师填写后与试卷一起送院系研究生秘书处。</w:t>
-      </w:r>
-    </w:p>
-    <w:p>
-      <w:pPr>
-        <w:spacing w:line="312" w:lineRule="auto"/>
-        <w:ind w:firstLineChars="300" w:firstLine="660"/>
-        <w:rPr>
-          <w:rFonts w:hint="eastAsia"/>
-          <w:sz w:val="22"/>
-          <w:szCs w:val="21"/>
-        </w:rPr>
-      </w:pPr>
-      <w:r>
-        <w:rPr>
-          <w:rFonts w:hint="eastAsia"/>
-          <w:sz w:val="22"/>
-          <w:szCs w:val="21"/>
-        </w:rPr>
         <w:t>3. 学位课总评成绩以百分制计分。</w:t>
       </w:r>
     </w:p>
@@ -977,7 +896,7 @@
         <w:spacing w:line="276" w:lineRule="auto"/>
         <w:jc w:val="center"/>
         <w:rPr>
-          <w:rFonts w:ascii="Times New Roman" w:eastAsia="宋体" w:hAnsi="Times New Roman" w:cs="Times New Roman" w:hint="eastAsia"/>
+          <w:rFonts w:ascii="Times New Roman" w:eastAsia="宋体" w:hAnsi="Times New Roman" w:cs="Times New Roman"/>
           <w:b/>
           <w:bCs/>
           <w:sz w:val="28"/>
@@ -1013,7 +932,27 @@
           <w:sz w:val="28"/>
           <w:szCs w:val="32"/>
         </w:rPr>
-        <w:t>及其应用</w:t>
+        <w:t>及其</w:t>
+      </w:r>
+      <w:r>
+        <w:rPr>
+          <w:rFonts w:ascii="Times New Roman" w:eastAsia="宋体" w:hAnsi="Times New Roman" w:cs="Times New Roman" w:hint="eastAsia"/>
+          <w:b/>
+          <w:bCs/>
+          <w:sz w:val="28"/>
+          <w:szCs w:val="32"/>
+        </w:rPr>
+        <w:t>一些</w:t>
+      </w:r>
+      <w:r>
+        <w:rPr>
+          <w:rFonts w:ascii="Times New Roman" w:eastAsia="宋体" w:hAnsi="Times New Roman" w:cs="Times New Roman" w:hint="eastAsia"/>
+          <w:b/>
+          <w:bCs/>
+          <w:sz w:val="28"/>
+          <w:szCs w:val="32"/>
+        </w:rPr>
+        <w:t>应用</w:t>
       </w:r>
     </w:p>
     <w:p>
@@ -1167,7 +1106,111 @@
           <w:sz w:val="24"/>
           <w:szCs w:val="28"/>
         </w:rPr>
-        <w:t>命名，在数字图像处理领域的纹理分析任务等方面有许多应用。它的形态使得它可以对点及其周围区域检测是否在特定方向上存在特定的频率组分。</w:t>
+        <w:t>命名</w:t>
+      </w:r>
+      <w:r>
+        <w:rPr>
+          <w:rFonts w:ascii="Times New Roman" w:eastAsia="宋体" w:hAnsi="Times New Roman" w:cs="Times New Roman" w:hint="eastAsia"/>
+          <w:sz w:val="24"/>
+          <w:szCs w:val="28"/>
+        </w:rPr>
+        <w:t>。</w:t>
+      </w:r>
+      <w:r>
+        <w:rPr>
+          <w:rFonts w:ascii="Times New Roman" w:eastAsia="宋体" w:hAnsi="Times New Roman" w:cs="Times New Roman" w:hint="eastAsia"/>
+          <w:sz w:val="24"/>
+          <w:szCs w:val="28"/>
+        </w:rPr>
+        <w:t>它的形态使得它可以对点及其周围区域检测是否在特定方向上存在特定的频率组分</w:t>
+      </w:r>
+      <w:r>
+        <w:rPr>
+          <w:rFonts w:ascii="Times New Roman" w:eastAsia="宋体" w:hAnsi="Times New Roman" w:cs="Times New Roman" w:hint="eastAsia"/>
+          <w:sz w:val="24"/>
+          <w:szCs w:val="28"/>
+        </w:rPr>
+        <w:t>特征</w:t>
+      </w:r>
+      <w:r>
+        <w:rPr>
+          <w:rFonts w:ascii="Times New Roman" w:eastAsia="宋体" w:hAnsi="Times New Roman" w:cs="Times New Roman" w:hint="eastAsia"/>
+          <w:sz w:val="24"/>
+          <w:szCs w:val="28"/>
+        </w:rPr>
+        <w:t>。</w:t>
+      </w:r>
+      <w:r>
+        <w:rPr>
+          <w:rFonts w:ascii="Times New Roman" w:eastAsia="宋体" w:hAnsi="Times New Roman" w:cs="Times New Roman" w:hint="eastAsia"/>
+          <w:sz w:val="24"/>
+          <w:szCs w:val="28"/>
+        </w:rPr>
+        <w:t>Gabor</w:t>
+      </w:r>
+      <w:r>
+        <w:rPr>
+          <w:rFonts w:ascii="Times New Roman" w:eastAsia="宋体" w:hAnsi="Times New Roman" w:cs="Times New Roman" w:hint="eastAsia"/>
+          <w:sz w:val="24"/>
+          <w:szCs w:val="28"/>
+        </w:rPr>
+        <w:t>滤波器</w:t>
+      </w:r>
+      <w:r>
+        <w:rPr>
+          <w:rFonts w:ascii="Times New Roman" w:eastAsia="宋体" w:hAnsi="Times New Roman" w:cs="Times New Roman" w:hint="eastAsia"/>
+          <w:sz w:val="24"/>
+          <w:szCs w:val="28"/>
+        </w:rPr>
+        <w:t>在数字图像处理领域的纹理分析</w:t>
+      </w:r>
+      <w:r>
+        <w:rPr>
+          <w:rFonts w:ascii="Times New Roman" w:eastAsia="宋体" w:hAnsi="Times New Roman" w:cs="Times New Roman" w:hint="eastAsia"/>
+          <w:sz w:val="24"/>
+          <w:szCs w:val="28"/>
+        </w:rPr>
+        <w:t>、</w:t>
+      </w:r>
+      <w:r>
+        <w:rPr>
+          <w:rFonts w:ascii="Times New Roman" w:eastAsia="宋体" w:hAnsi="Times New Roman" w:cs="Times New Roman" w:hint="eastAsia"/>
+          <w:sz w:val="24"/>
+          <w:szCs w:val="28"/>
+        </w:rPr>
+        <w:t>特征</w:t>
+      </w:r>
+      <w:r>
+        <w:rPr>
+          <w:rFonts w:ascii="Times New Roman" w:eastAsia="宋体" w:hAnsi="Times New Roman" w:cs="Times New Roman" w:hint="eastAsia"/>
+          <w:sz w:val="24"/>
+          <w:szCs w:val="28"/>
+        </w:rPr>
+        <w:t>识别、特征构造、</w:t>
+      </w:r>
+      <w:r>
+        <w:rPr>
+          <w:rFonts w:ascii="Times New Roman" w:eastAsia="宋体" w:hAnsi="Times New Roman" w:cs="Times New Roman" w:hint="eastAsia"/>
+          <w:sz w:val="24"/>
+          <w:szCs w:val="28"/>
+        </w:rPr>
+        <w:t>稀疏表示</w:t>
+      </w:r>
+      <w:r>
+        <w:rPr>
+          <w:rFonts w:ascii="Times New Roman" w:eastAsia="宋体" w:hAnsi="Times New Roman" w:cs="Times New Roman" w:hint="eastAsia"/>
+          <w:sz w:val="24"/>
+          <w:szCs w:val="28"/>
+        </w:rPr>
+        <w:t>等</w:t>
+      </w:r>
+      <w:r>
+        <w:rPr>
+          <w:rFonts w:ascii="Times New Roman" w:eastAsia="宋体" w:hAnsi="Times New Roman" w:cs="Times New Roman" w:hint="eastAsia"/>
+          <w:sz w:val="24"/>
+          <w:szCs w:val="28"/>
+        </w:rPr>
+        <w:t>方面有许多应用。</w:t>
       </w:r>
     </w:p>
     <w:p>
@@ -1216,7 +1259,7 @@
       <w:pPr>
         <w:spacing w:line="300" w:lineRule="auto"/>
         <w:rPr>
-          <w:rFonts w:ascii="Times New Roman" w:eastAsia="宋体" w:hAnsi="Times New Roman" w:cs="Times New Roman" w:hint="eastAsia"/>
+          <w:rFonts w:ascii="Times New Roman" w:eastAsia="宋体" w:hAnsi="Times New Roman" w:cs="Times New Roman"/>
           <w:sz w:val="24"/>
           <w:szCs w:val="28"/>
         </w:rPr>
@@ -1481,7 +1524,116 @@
       <w:pPr>
         <w:spacing w:line="300" w:lineRule="auto"/>
         <w:rPr>
-          <w:rFonts w:ascii="Times New Roman" w:eastAsia="宋体" w:hAnsi="Times New Roman" w:cs="Times New Roman" w:hint="eastAsia"/>
+          <w:rFonts w:ascii="Times New Roman" w:eastAsia="宋体" w:hAnsi="Times New Roman" w:cs="Times New Roman"/>
+          <w:iCs/>
+          <w:sz w:val="24"/>
+          <w:szCs w:val="28"/>
+        </w:rPr>
+      </w:pPr>
+      <w:r>
+        <w:rPr>
+          <w:rFonts w:ascii="Times New Roman" w:eastAsia="宋体" w:hAnsi="Times New Roman" w:cs="Times New Roman" w:hint="eastAsia"/>
+          <w:sz w:val="24"/>
+          <w:szCs w:val="28"/>
+        </w:rPr>
+        <w:t>是复正弦波，</w:t>
+      </w:r>
+      <m:oMath>
+        <m:r>
+          <m:rPr>
+            <m:sty m:val="p"/>
+          </m:rPr>
+          <w:rPr>
+            <w:rFonts w:ascii="Cambria Math" w:eastAsia="宋体" w:hAnsi="Cambria Math" w:cs="Times New Roman"/>
+            <w:sz w:val="24"/>
+            <w:szCs w:val="28"/>
+          </w:rPr>
+          <m:t>j</m:t>
+        </m:r>
+      </m:oMath>
+      <w:r>
+        <w:rPr>
+          <w:rFonts w:ascii="Times New Roman" w:eastAsia="宋体" w:hAnsi="Times New Roman" w:cs="Times New Roman" w:hint="eastAsia"/>
+          <w:iCs/>
+          <w:sz w:val="24"/>
+          <w:szCs w:val="28"/>
+        </w:rPr>
+        <w:t>是虚数符号</w:t>
+      </w:r>
+      <w:r>
+        <w:rPr>
+          <w:rFonts w:ascii="Times New Roman" w:eastAsia="宋体" w:hAnsi="Times New Roman" w:cs="Times New Roman" w:hint="eastAsia"/>
+          <w:iCs/>
+          <w:sz w:val="24"/>
+          <w:szCs w:val="28"/>
+        </w:rPr>
+        <w:t>。在进行数字图像处理时，我们通常只使用</w:t>
+      </w:r>
+      <m:oMath>
+        <m:r>
+          <w:rPr>
+            <w:rFonts w:ascii="Cambria Math" w:eastAsia="宋体" w:hAnsi="Cambria Math" w:cs="Times New Roman"/>
+            <w:sz w:val="24"/>
+            <w:szCs w:val="28"/>
+          </w:rPr>
+          <m:t>s</m:t>
+        </m:r>
+        <m:d>
+          <m:dPr>
+            <m:ctrlPr>
+              <w:rPr>
+                <w:rFonts w:ascii="Cambria Math" w:eastAsia="宋体" w:hAnsi="Cambria Math" w:cs="Times New Roman"/>
+                <w:i/>
+                <w:sz w:val="24"/>
+                <w:szCs w:val="28"/>
+              </w:rPr>
+            </m:ctrlPr>
+          </m:dPr>
+          <m:e>
+            <m:r>
+              <w:rPr>
+                <w:rFonts w:ascii="Cambria Math" w:eastAsia="宋体" w:hAnsi="Cambria Math" w:cs="Times New Roman"/>
+                <w:sz w:val="24"/>
+                <w:szCs w:val="28"/>
+              </w:rPr>
+              <m:t>x,y</m:t>
+            </m:r>
+          </m:e>
+        </m:d>
+      </m:oMath>
+      <w:r>
+        <w:rPr>
+          <w:rFonts w:ascii="Times New Roman" w:eastAsia="宋体" w:hAnsi="Times New Roman" w:cs="Times New Roman" w:hint="eastAsia"/>
+          <w:iCs/>
+          <w:sz w:val="24"/>
+          <w:szCs w:val="28"/>
+        </w:rPr>
+        <w:t>的</w:t>
+      </w:r>
+      <w:r>
+        <w:rPr>
+          <w:rFonts w:ascii="Times New Roman" w:eastAsia="宋体" w:hAnsi="Times New Roman" w:cs="Times New Roman" w:hint="eastAsia"/>
+          <w:iCs/>
+          <w:sz w:val="24"/>
+          <w:szCs w:val="28"/>
+        </w:rPr>
+        <w:t>实部，即</w:t>
+      </w:r>
+      <w:r>
+        <w:rPr>
+          <w:rFonts w:ascii="Times New Roman" w:eastAsia="宋体" w:hAnsi="Times New Roman" w:cs="Times New Roman" w:hint="eastAsia"/>
+          <w:iCs/>
+          <w:sz w:val="24"/>
+          <w:szCs w:val="28"/>
+        </w:rPr>
+        <w:t>余弦</w:t>
+      </w:r>
+    </w:p>
+    <w:p>
+      <w:pPr>
+        <w:spacing w:line="300" w:lineRule="auto"/>
+        <w:rPr>
+          <w:rFonts w:ascii="Times New Roman" w:eastAsia="宋体" w:hAnsi="Times New Roman" w:cs="Times New Roman"/>
           <w:sz w:val="24"/>
           <w:szCs w:val="28"/>
         </w:rPr>
@@ -1494,7 +1646,196 @@
               <w:sz w:val="24"/>
               <w:szCs w:val="28"/>
             </w:rPr>
+            <m:t>s</m:t>
+          </m:r>
+          <m:d>
+            <m:dPr>
+              <m:ctrlPr>
+                <w:rPr>
+                  <w:rFonts w:ascii="Cambria Math" w:eastAsia="宋体" w:hAnsi="Cambria Math" w:cs="Times New Roman"/>
+                  <w:i/>
+                  <w:sz w:val="24"/>
+                  <w:szCs w:val="28"/>
+                </w:rPr>
+              </m:ctrlPr>
+            </m:dPr>
+            <m:e>
+              <m:r>
+                <w:rPr>
+                  <w:rFonts w:ascii="Cambria Math" w:eastAsia="宋体" w:hAnsi="Cambria Math" w:cs="Times New Roman"/>
+                  <w:sz w:val="24"/>
+                  <w:szCs w:val="28"/>
+                </w:rPr>
+                <m:t>x,y</m:t>
+              </m:r>
+            </m:e>
+          </m:d>
+          <m:r>
+            <w:rPr>
+              <w:rFonts w:ascii="Cambria Math" w:eastAsia="宋体" w:hAnsi="Cambria Math" w:cs="Times New Roman"/>
+              <w:sz w:val="24"/>
+              <w:szCs w:val="28"/>
+            </w:rPr>
             <m:t>=</m:t>
+          </m:r>
+          <m:r>
+            <m:rPr>
+              <m:sty m:val="p"/>
+            </m:rPr>
+            <w:rPr>
+              <w:rFonts w:ascii="Cambria Math" w:eastAsia="宋体" w:hAnsi="Cambria Math" w:cs="Times New Roman"/>
+              <w:sz w:val="24"/>
+              <w:szCs w:val="28"/>
+            </w:rPr>
+            <m:t>Re</m:t>
+          </m:r>
+          <m:r>
+            <w:rPr>
+              <w:rFonts w:ascii="Cambria Math" w:eastAsia="宋体" w:hAnsi="Cambria Math" w:cs="Times New Roman"/>
+              <w:sz w:val="24"/>
+              <w:szCs w:val="28"/>
+            </w:rPr>
+            <m:t>[</m:t>
+          </m:r>
+          <m:func>
+            <m:funcPr>
+              <m:ctrlPr>
+                <w:rPr>
+                  <w:rFonts w:ascii="Cambria Math" w:eastAsia="宋体" w:hAnsi="Cambria Math" w:cs="Times New Roman"/>
+                  <w:i/>
+                  <w:sz w:val="24"/>
+                  <w:szCs w:val="28"/>
+                </w:rPr>
+              </m:ctrlPr>
+            </m:funcPr>
+            <m:fName>
+              <m:r>
+                <m:rPr>
+                  <m:sty m:val="p"/>
+                </m:rPr>
+                <w:rPr>
+                  <w:rFonts w:ascii="Cambria Math" w:eastAsia="宋体" w:hAnsi="Cambria Math" w:cs="Times New Roman"/>
+                  <w:sz w:val="24"/>
+                  <w:szCs w:val="28"/>
+                </w:rPr>
+                <m:t>exp</m:t>
+              </m:r>
+            </m:fName>
+            <m:e>
+              <m:r>
+                <w:rPr>
+                  <w:rFonts w:ascii="Cambria Math" w:eastAsia="宋体" w:hAnsi="Cambria Math" w:cs="Times New Roman"/>
+                  <w:sz w:val="24"/>
+                  <w:szCs w:val="28"/>
+                </w:rPr>
+                <m:t>(</m:t>
+              </m:r>
+              <m:r>
+                <m:rPr>
+                  <m:sty m:val="p"/>
+                </m:rPr>
+                <w:rPr>
+                  <w:rFonts w:ascii="Cambria Math" w:eastAsia="宋体" w:hAnsi="Cambria Math" w:cs="Times New Roman"/>
+                  <w:sz w:val="24"/>
+                  <w:szCs w:val="28"/>
+                </w:rPr>
+                <m:t>j</m:t>
+              </m:r>
+              <m:d>
+                <m:dPr>
+                  <m:ctrlPr>
+                    <w:rPr>
+                      <w:rFonts w:ascii="Cambria Math" w:eastAsia="宋体" w:hAnsi="Cambria Math" w:cs="Times New Roman"/>
+                      <w:i/>
+                      <w:sz w:val="24"/>
+                      <w:szCs w:val="28"/>
+                    </w:rPr>
+                  </m:ctrlPr>
+                </m:dPr>
+                <m:e>
+                  <m:r>
+                    <w:rPr>
+                      <w:rFonts w:ascii="Cambria Math" w:eastAsia="宋体" w:hAnsi="Cambria Math" w:cs="Times New Roman"/>
+                      <w:sz w:val="24"/>
+                      <w:szCs w:val="28"/>
+                    </w:rPr>
+                    <m:t>2π</m:t>
+                  </m:r>
+                  <m:f>
+                    <m:fPr>
+                      <m:ctrlPr>
+                        <w:rPr>
+                          <w:rFonts w:ascii="Cambria Math" w:eastAsia="宋体" w:hAnsi="Cambria Math" w:cs="Times New Roman"/>
+                          <w:i/>
+                          <w:sz w:val="24"/>
+                          <w:szCs w:val="28"/>
+                        </w:rPr>
+                      </m:ctrlPr>
+                    </m:fPr>
+                    <m:num>
+                      <m:sSup>
+                        <m:sSupPr>
+                          <m:ctrlPr>
+                            <w:rPr>
+                              <w:rFonts w:ascii="Cambria Math" w:eastAsia="宋体" w:hAnsi="Cambria Math" w:cs="Times New Roman"/>
+                              <w:i/>
+                              <w:sz w:val="24"/>
+                              <w:szCs w:val="28"/>
+                            </w:rPr>
+                          </m:ctrlPr>
+                        </m:sSupPr>
+                        <m:e>
+                          <m:r>
+                            <w:rPr>
+                              <w:rFonts w:ascii="Cambria Math" w:eastAsia="宋体" w:hAnsi="Cambria Math" w:cs="Times New Roman"/>
+                              <w:sz w:val="24"/>
+                              <w:szCs w:val="28"/>
+                            </w:rPr>
+                            <m:t>x</m:t>
+                          </m:r>
+                        </m:e>
+                        <m:sup>
+                          <m:r>
+                            <w:rPr>
+                              <w:rFonts w:ascii="Cambria Math" w:eastAsia="宋体" w:hAnsi="Cambria Math" w:cs="Times New Roman"/>
+                              <w:sz w:val="24"/>
+                              <w:szCs w:val="28"/>
+                            </w:rPr>
+                            <m:t>'</m:t>
+                          </m:r>
+                        </m:sup>
+                      </m:sSup>
+                    </m:num>
+                    <m:den>
+                      <m:r>
+                        <w:rPr>
+                          <w:rFonts w:ascii="Cambria Math" w:eastAsia="宋体" w:hAnsi="Cambria Math" w:cs="Times New Roman"/>
+                          <w:sz w:val="24"/>
+                          <w:szCs w:val="28"/>
+                        </w:rPr>
+                        <m:t>λ</m:t>
+                      </m:r>
+                    </m:den>
+                  </m:f>
+                  <m:r>
+                    <w:rPr>
+                      <w:rFonts w:ascii="Cambria Math" w:eastAsia="宋体" w:hAnsi="Cambria Math" w:cs="Times New Roman"/>
+                      <w:sz w:val="24"/>
+                      <w:szCs w:val="28"/>
+                    </w:rPr>
+                    <m:t>+ϕ</m:t>
+                  </m:r>
+                </m:e>
+              </m:d>
+            </m:e>
+          </m:func>
+          <m:r>
+            <w:rPr>
+              <w:rFonts w:ascii="Cambria Math" w:eastAsia="宋体" w:hAnsi="Cambria Math" w:cs="Times New Roman"/>
+              <w:sz w:val="24"/>
+              <w:szCs w:val="28"/>
+            </w:rPr>
+            <m:t>)]=</m:t>
           </m:r>
           <m:func>
             <m:funcPr>
@@ -1607,138 +1948,6 @@
                   </m:r>
                 </m:e>
               </m:d>
-              <m:r>
-                <w:rPr>
-                  <w:rFonts w:ascii="Cambria Math" w:eastAsia="宋体" w:hAnsi="Cambria Math" w:cs="Times New Roman"/>
-                  <w:sz w:val="24"/>
-                  <w:szCs w:val="28"/>
-                </w:rPr>
-                <m:t>+</m:t>
-              </m:r>
-              <m:r>
-                <m:rPr>
-                  <m:sty m:val="p"/>
-                </m:rPr>
-                <w:rPr>
-                  <w:rFonts w:ascii="Cambria Math" w:eastAsia="宋体" w:hAnsi="Cambria Math" w:cs="Times New Roman"/>
-                  <w:sz w:val="24"/>
-                  <w:szCs w:val="28"/>
-                </w:rPr>
-                <m:t>j</m:t>
-              </m:r>
-              <m:func>
-                <m:funcPr>
-                  <m:ctrlPr>
-                    <w:rPr>
-                      <w:rFonts w:ascii="Cambria Math" w:eastAsia="宋体" w:hAnsi="Cambria Math" w:cs="Times New Roman"/>
-                      <w:i/>
-                      <w:sz w:val="24"/>
-                      <w:szCs w:val="28"/>
-                    </w:rPr>
-                  </m:ctrlPr>
-                </m:funcPr>
-                <m:fName>
-                  <m:r>
-                    <m:rPr>
-                      <m:sty m:val="p"/>
-                    </m:rPr>
-                    <w:rPr>
-                      <w:rFonts w:ascii="Cambria Math" w:eastAsia="宋体" w:hAnsi="Cambria Math" w:cs="Times New Roman"/>
-                      <w:sz w:val="24"/>
-                      <w:szCs w:val="28"/>
-                    </w:rPr>
-                    <m:t>sin</m:t>
-                  </m:r>
-                </m:fName>
-                <m:e>
-                  <m:d>
-                    <m:dPr>
-                      <m:ctrlPr>
-                        <w:rPr>
-                          <w:rFonts w:ascii="Cambria Math" w:eastAsia="宋体" w:hAnsi="Cambria Math" w:cs="Times New Roman"/>
-                          <w:i/>
-                          <w:sz w:val="24"/>
-                          <w:szCs w:val="28"/>
-                        </w:rPr>
-                      </m:ctrlPr>
-                    </m:dPr>
-                    <m:e>
-                      <m:r>
-                        <w:rPr>
-                          <w:rFonts w:ascii="Cambria Math" w:eastAsia="宋体" w:hAnsi="Cambria Math" w:cs="Times New Roman"/>
-                          <w:sz w:val="24"/>
-                          <w:szCs w:val="28"/>
-                        </w:rPr>
-                        <m:t>2π</m:t>
-                      </m:r>
-                      <m:f>
-                        <m:fPr>
-                          <m:ctrlPr>
-                            <w:rPr>
-                              <w:rFonts w:ascii="Cambria Math" w:eastAsia="宋体" w:hAnsi="Cambria Math" w:cs="Times New Roman"/>
-                              <w:i/>
-                              <w:sz w:val="24"/>
-                              <w:szCs w:val="28"/>
-                            </w:rPr>
-                          </m:ctrlPr>
-                        </m:fPr>
-                        <m:num>
-                          <m:sSup>
-                            <m:sSupPr>
-                              <m:ctrlPr>
-                                <w:rPr>
-                                  <w:rFonts w:ascii="Cambria Math" w:eastAsia="宋体" w:hAnsi="Cambria Math" w:cs="Times New Roman"/>
-                                  <w:i/>
-                                  <w:sz w:val="24"/>
-                                  <w:szCs w:val="28"/>
-                                </w:rPr>
-                              </m:ctrlPr>
-                            </m:sSupPr>
-                            <m:e>
-                              <m:r>
-                                <w:rPr>
-                                  <w:rFonts w:ascii="Cambria Math" w:eastAsia="宋体" w:hAnsi="Cambria Math" w:cs="Times New Roman"/>
-                                  <w:sz w:val="24"/>
-                                  <w:szCs w:val="28"/>
-                                </w:rPr>
-                                <m:t>x</m:t>
-                              </m:r>
-                            </m:e>
-                            <m:sup>
-                              <m:r>
-                                <w:rPr>
-                                  <w:rFonts w:ascii="Cambria Math" w:eastAsia="宋体" w:hAnsi="Cambria Math" w:cs="Times New Roman"/>
-                                  <w:sz w:val="24"/>
-                                  <w:szCs w:val="28"/>
-                                </w:rPr>
-                                <m:t>'</m:t>
-                              </m:r>
-                            </m:sup>
-                          </m:sSup>
-                        </m:num>
-                        <m:den>
-                          <m:r>
-                            <w:rPr>
-                              <w:rFonts w:ascii="Cambria Math" w:eastAsia="宋体" w:hAnsi="Cambria Math" w:cs="Times New Roman"/>
-                              <w:sz w:val="24"/>
-                              <w:szCs w:val="28"/>
-                            </w:rPr>
-                            <m:t>λ</m:t>
-                          </m:r>
-                        </m:den>
-                      </m:f>
-                      <m:r>
-                        <w:rPr>
-                          <w:rFonts w:ascii="Cambria Math" w:eastAsia="宋体" w:hAnsi="Cambria Math" w:cs="Times New Roman"/>
-                          <w:sz w:val="24"/>
-                          <w:szCs w:val="28"/>
-                        </w:rPr>
-                        <m:t>+ϕ</m:t>
-                      </m:r>
-                    </m:e>
-                  </m:d>
-                </m:e>
-              </m:func>
             </m:e>
           </m:func>
         </m:oMath>
@@ -1748,47 +1957,25 @@
       <w:pPr>
         <w:spacing w:line="300" w:lineRule="auto"/>
         <w:rPr>
-          <w:rFonts w:ascii="Times New Roman" w:eastAsia="宋体" w:hAnsi="Times New Roman" w:cs="Times New Roman" w:hint="eastAsia"/>
-          <w:sz w:val="24"/>
-          <w:szCs w:val="28"/>
-        </w:rPr>
-      </w:pPr>
-      <w:r>
-        <w:rPr>
-          <w:rFonts w:ascii="Times New Roman" w:eastAsia="宋体" w:hAnsi="Times New Roman" w:cs="Times New Roman" w:hint="eastAsia"/>
-          <w:sz w:val="24"/>
-          <w:szCs w:val="28"/>
-        </w:rPr>
-        <w:t>是复正弦波，</w:t>
-      </w:r>
-      <m:oMath>
-        <m:r>
-          <m:rPr>
-            <m:sty m:val="p"/>
-          </m:rPr>
-          <w:rPr>
-            <w:rFonts w:ascii="Cambria Math" w:eastAsia="宋体" w:hAnsi="Cambria Math" w:cs="Times New Roman"/>
-            <w:sz w:val="24"/>
-            <w:szCs w:val="28"/>
-          </w:rPr>
-          <m:t>j</m:t>
-        </m:r>
-      </m:oMath>
-      <w:r>
-        <w:rPr>
-          <w:rFonts w:ascii="Times New Roman" w:eastAsia="宋体" w:hAnsi="Times New Roman" w:cs="Times New Roman" w:hint="eastAsia"/>
-          <w:iCs/>
-          <w:sz w:val="24"/>
-          <w:szCs w:val="28"/>
-        </w:rPr>
-        <w:t>是虚数符号；</w:t>
+          <w:rFonts w:ascii="Times New Roman" w:eastAsia="宋体" w:hAnsi="Times New Roman" w:cs="Times New Roman"/>
+          <w:sz w:val="24"/>
+          <w:szCs w:val="28"/>
+        </w:rPr>
+      </w:pPr>
+      <w:r>
+        <w:rPr>
+          <w:rFonts w:ascii="Times New Roman" w:eastAsia="宋体" w:hAnsi="Times New Roman" w:cs="Times New Roman" w:hint="eastAsia"/>
+          <w:sz w:val="24"/>
+          <w:szCs w:val="28"/>
+        </w:rPr>
+        <w:t>另外</w:t>
       </w:r>
     </w:p>
     <w:p>
       <w:pPr>
         <w:spacing w:line="300" w:lineRule="auto"/>
         <w:rPr>
-          <w:rFonts w:ascii="Times New Roman" w:eastAsia="宋体" w:hAnsi="Times New Roman" w:cs="Times New Roman" w:hint="eastAsia"/>
+          <w:rFonts w:ascii="Times New Roman" w:eastAsia="宋体" w:hAnsi="Times New Roman" w:cs="Times New Roman"/>
           <w:i/>
           <w:sz w:val="24"/>
           <w:szCs w:val="28"/>
@@ -2130,7 +2317,7 @@
       <w:pPr>
         <w:spacing w:line="300" w:lineRule="auto"/>
         <w:rPr>
-          <w:rFonts w:ascii="Times New Roman" w:eastAsia="宋体" w:hAnsi="Times New Roman" w:cs="Times New Roman" w:hint="eastAsia"/>
+          <w:rFonts w:ascii="Times New Roman" w:eastAsia="宋体" w:hAnsi="Times New Roman" w:cs="Times New Roman"/>
           <w:sz w:val="24"/>
           <w:szCs w:val="28"/>
         </w:rPr>
@@ -2613,7 +2800,7 @@
           <w:sz w:val="24"/>
           <w:szCs w:val="28"/>
         </w:rPr>
-        <w:t>逆时针为正的旋转角。另外，参数</w:t>
+        <w:t>逆时针为正的旋转角。参数</w:t>
       </w:r>
       <m:oMath>
         <m:r>
@@ -2665,7 +2852,23 @@
           <w:sz w:val="24"/>
           <w:szCs w:val="28"/>
         </w:rPr>
-        <w:t>可调节复正弦波的频率，参数</w:t>
+        <w:t>可调节</w:t>
+      </w:r>
+      <w:r>
+        <w:rPr>
+          <w:rFonts w:ascii="Times New Roman" w:eastAsia="宋体" w:hAnsi="Times New Roman" w:cs="Times New Roman" w:hint="eastAsia"/>
+          <w:sz w:val="24"/>
+          <w:szCs w:val="28"/>
+        </w:rPr>
+        <w:t>余弦</w:t>
+      </w:r>
+      <w:r>
+        <w:rPr>
+          <w:rFonts w:ascii="Times New Roman" w:eastAsia="宋体" w:hAnsi="Times New Roman" w:cs="Times New Roman" w:hint="eastAsia"/>
+          <w:sz w:val="24"/>
+          <w:szCs w:val="28"/>
+        </w:rPr>
+        <w:t>波的频率，参数</w:t>
       </w:r>
       <m:oMath>
         <m:r>
@@ -2707,20 +2910,13 @@
     <w:p>
       <w:pPr>
         <w:spacing w:line="300" w:lineRule="auto"/>
-        <w:rPr>
-          <w:rFonts w:ascii="Times New Roman" w:eastAsia="宋体" w:hAnsi="Times New Roman" w:cs="Times New Roman"/>
-          <w:sz w:val="24"/>
-          <w:szCs w:val="28"/>
-        </w:rPr>
-      </w:pPr>
-      <w:r>
-        <w:rPr>
-          <w:rFonts w:ascii="Times New Roman" w:eastAsia="宋体" w:hAnsi="Times New Roman" w:cs="Times New Roman"/>
-          <w:sz w:val="24"/>
-          <w:szCs w:val="28"/>
-        </w:rPr>
-        <w:tab/>
-      </w:r>
+        <w:ind w:firstLineChars="200" w:firstLine="480"/>
+        <w:rPr>
+          <w:rFonts w:ascii="Times New Roman" w:eastAsia="宋体" w:hAnsi="Times New Roman" w:cs="Times New Roman"/>
+          <w:sz w:val="24"/>
+          <w:szCs w:val="28"/>
+        </w:rPr>
+      </w:pPr>
       <w:r>
         <w:rPr>
           <w:rFonts w:ascii="Times New Roman" w:eastAsia="宋体" w:hAnsi="Times New Roman" w:cs="Times New Roman" w:hint="eastAsia"/>
@@ -2786,7 +2982,23 @@
           <w:sz w:val="24"/>
           <w:szCs w:val="28"/>
         </w:rPr>
-        <w:t>由五个参数确定，</w:t>
+        <w:t>由五个参数</w:t>
+      </w:r>
+      <w:r>
+        <w:rPr>
+          <w:rFonts w:ascii="Times New Roman" w:eastAsia="宋体" w:hAnsi="Times New Roman" w:cs="Times New Roman" w:hint="eastAsia"/>
+          <w:sz w:val="24"/>
+          <w:szCs w:val="28"/>
+        </w:rPr>
+        <w:t>共同</w:t>
+      </w:r>
+      <w:r>
+        <w:rPr>
+          <w:rFonts w:ascii="Times New Roman" w:eastAsia="宋体" w:hAnsi="Times New Roman" w:cs="Times New Roman" w:hint="eastAsia"/>
+          <w:sz w:val="24"/>
+          <w:szCs w:val="28"/>
+        </w:rPr>
+        <w:t>确定，</w:t>
       </w:r>
       <m:oMath>
         <m:r>
@@ -2823,6 +3035,838 @@
           </m:e>
         </m:d>
         <m:r>
+          <m:rPr>
+            <m:scr m:val="script"/>
+          </m:rPr>
+          <w:rPr>
+            <w:rFonts w:ascii="Cambria Math" w:eastAsia="宋体" w:hAnsi="Cambria Math" w:cs="Times New Roman"/>
+            <w:sz w:val="24"/>
+            <w:szCs w:val="28"/>
+          </w:rPr>
+          <m:t>=g</m:t>
+        </m:r>
+        <m:d>
+          <m:dPr>
+            <m:ctrlPr>
+              <w:rPr>
+                <w:rFonts w:ascii="Cambria Math" w:eastAsia="宋体" w:hAnsi="Cambria Math" w:cs="Times New Roman"/>
+                <w:i/>
+                <w:sz w:val="24"/>
+                <w:szCs w:val="28"/>
+              </w:rPr>
+            </m:ctrlPr>
+          </m:dPr>
+          <m:e>
+            <m:r>
+              <w:rPr>
+                <w:rFonts w:ascii="Cambria Math" w:eastAsia="宋体" w:hAnsi="Cambria Math" w:cs="Times New Roman"/>
+                <w:sz w:val="24"/>
+                <w:szCs w:val="28"/>
+              </w:rPr>
+              <m:t>x,y;θ,ϕ,λ,γ,σ</m:t>
+            </m:r>
+          </m:e>
+        </m:d>
+      </m:oMath>
+      <w:r>
+        <w:rPr>
+          <w:rFonts w:ascii="Times New Roman" w:eastAsia="宋体" w:hAnsi="Times New Roman" w:cs="Times New Roman" w:hint="eastAsia"/>
+          <w:sz w:val="24"/>
+          <w:szCs w:val="28"/>
+        </w:rPr>
+        <w:t>。</w:t>
+      </w:r>
+      <w:r>
+        <w:rPr>
+          <w:rFonts w:ascii="Times New Roman" w:eastAsia="宋体" w:hAnsi="Times New Roman" w:cs="Times New Roman" w:hint="eastAsia"/>
+          <w:sz w:val="24"/>
+          <w:szCs w:val="28"/>
+        </w:rPr>
+        <w:t>在一维上直观地想象，</w:t>
+      </w:r>
+      <w:r>
+        <w:rPr>
+          <w:rFonts w:ascii="Times New Roman" w:eastAsia="宋体" w:hAnsi="Times New Roman" w:cs="Times New Roman" w:hint="eastAsia"/>
+          <w:sz w:val="24"/>
+          <w:szCs w:val="28"/>
+        </w:rPr>
+        <w:t>Ga</w:t>
+      </w:r>
+      <w:r>
+        <w:rPr>
+          <w:rFonts w:ascii="Times New Roman" w:eastAsia="宋体" w:hAnsi="Times New Roman" w:cs="Times New Roman"/>
+          <w:sz w:val="24"/>
+          <w:szCs w:val="28"/>
+        </w:rPr>
+        <w:t>bor</w:t>
+      </w:r>
+      <w:r>
+        <w:rPr>
+          <w:rFonts w:ascii="Times New Roman" w:eastAsia="宋体" w:hAnsi="Times New Roman" w:cs="Times New Roman" w:hint="eastAsia"/>
+          <w:sz w:val="24"/>
+          <w:szCs w:val="28"/>
+        </w:rPr>
+        <w:t>滤波器的幅度类似下图：</w:t>
+      </w:r>
+    </w:p>
+    <w:p>
+      <w:pPr>
+        <w:keepNext/>
+        <w:spacing w:line="300" w:lineRule="auto"/>
+        <w:jc w:val="center"/>
+      </w:pPr>
+      <w:r>
+        <w:rPr>
+          <w:rFonts w:ascii="Times New Roman" w:hAnsi="Times New Roman" w:cs="Times New Roman"/>
+          <w:noProof/>
+          <w:szCs w:val="28"/>
+        </w:rPr>
+        <w:drawing>
+          <wp:inline distT="0" distB="0" distL="0" distR="0" wp14:anchorId="749214EB" wp14:editId="247166F0">
+            <wp:extent cx="5059150" cy="1025718"/>
+            <wp:effectExtent l="0" t="0" r="8255" b="3175"/>
+            <wp:docPr id="5" name="图片 5"/>
+            <wp:cNvGraphicFramePr>
+              <a:graphicFrameLocks xmlns:a="http://schemas.openxmlformats.org/drawingml/2006/main" noChangeAspect="1"/>
+            </wp:cNvGraphicFramePr>
+            <a:graphic xmlns:a="http://schemas.openxmlformats.org/drawingml/2006/main">
+              <a:graphicData uri="http://schemas.openxmlformats.org/drawingml/2006/picture">
+                <pic:pic xmlns:pic="http://schemas.openxmlformats.org/drawingml/2006/picture">
+                  <pic:nvPicPr>
+                    <pic:cNvPr id="0" name="Picture 7"/>
+                    <pic:cNvPicPr>
+                      <a:picLocks noChangeAspect="1" noChangeArrowheads="1"/>
+                    </pic:cNvPicPr>
+                  </pic:nvPicPr>
+                  <pic:blipFill>
+                    <a:blip r:embed="rId4">
+                      <a:extLst>
+                        <a:ext uri="{28A0092B-C50C-407E-A947-70E740481C1C}">
+                          <a14:useLocalDpi xmlns:a14="http://schemas.microsoft.com/office/drawing/2010/main" val="0"/>
+                        </a:ext>
+                      </a:extLst>
+                    </a:blip>
+                    <a:srcRect/>
+                    <a:stretch>
+                      <a:fillRect/>
+                    </a:stretch>
+                  </pic:blipFill>
+                  <pic:spPr bwMode="auto">
+                    <a:xfrm>
+                      <a:off x="0" y="0"/>
+                      <a:ext cx="5070131" cy="1027944"/>
+                    </a:xfrm>
+                    <a:prstGeom prst="rect">
+                      <a:avLst/>
+                    </a:prstGeom>
+                    <a:noFill/>
+                    <a:ln>
+                      <a:noFill/>
+                    </a:ln>
+                  </pic:spPr>
+                </pic:pic>
+              </a:graphicData>
+            </a:graphic>
+          </wp:inline>
+        </w:drawing>
+      </w:r>
+    </w:p>
+    <w:p>
+      <w:pPr>
+        <w:pStyle w:val="a4"/>
+        <w:jc w:val="center"/>
+        <w:rPr>
+          <w:rFonts w:ascii="Times New Roman" w:eastAsia="宋体" w:hAnsi="Times New Roman" w:cs="Times New Roman"/>
+          <w:sz w:val="24"/>
+          <w:szCs w:val="28"/>
+        </w:rPr>
+      </w:pPr>
+      <w:r>
+        <w:t>图</w:t>
+      </w:r>
+      <w:r>
+        <w:t xml:space="preserve"> </w:t>
+      </w:r>
+      <w:r>
+        <w:fldChar w:fldCharType="begin"/>
+      </w:r>
+      <w:r>
+        <w:instrText xml:space="preserve"> SEQ </w:instrText>
+      </w:r>
+      <w:r>
+        <w:instrText>图</w:instrText>
+      </w:r>
+      <w:r>
+        <w:instrText xml:space="preserve"> \* ARABIC </w:instrText>
+      </w:r>
+      <w:r>
+        <w:fldChar w:fldCharType="separate"/>
+      </w:r>
+      <w:r>
+        <w:rPr>
+          <w:noProof/>
+        </w:rPr>
+        <w:t>1</w:t>
+      </w:r>
+      <w:r>
+        <w:fldChar w:fldCharType="end"/>
+      </w:r>
+      <w:r>
+        <w:t xml:space="preserve"> </w:t>
+      </w:r>
+      <w:r>
+        <w:t>–</w:t>
+      </w:r>
+      <w:r>
+        <w:t xml:space="preserve"> </w:t>
+      </w:r>
+      <w:r>
+        <w:rPr>
+          <w:rFonts w:hint="eastAsia"/>
+        </w:rPr>
+        <w:t>一维下</w:t>
+      </w:r>
+      <w:r>
+        <w:rPr>
+          <w:rFonts w:hint="eastAsia"/>
+        </w:rPr>
+        <w:t>余弦波、高斯函数以及调制后得到的</w:t>
+      </w:r>
+      <w:r>
+        <w:rPr>
+          <w:rFonts w:hint="eastAsia"/>
+        </w:rPr>
+        <w:t>Gabor</w:t>
+      </w:r>
+      <w:r>
+        <w:rPr>
+          <w:rFonts w:hint="eastAsia"/>
+        </w:rPr>
+        <w:t>波形</w:t>
+      </w:r>
+    </w:p>
+    <w:p>
+      <w:pPr>
+        <w:spacing w:line="300" w:lineRule="auto"/>
+        <w:ind w:firstLineChars="200" w:firstLine="480"/>
+        <w:rPr>
+          <w:rFonts w:ascii="Times New Roman" w:eastAsia="宋体" w:hAnsi="Times New Roman" w:cs="Times New Roman" w:hint="eastAsia"/>
+          <w:sz w:val="24"/>
+          <w:szCs w:val="28"/>
+        </w:rPr>
+      </w:pPr>
+      <w:r>
+        <w:rPr>
+          <w:rFonts w:ascii="Times New Roman" w:eastAsia="宋体" w:hAnsi="Times New Roman" w:cs="Times New Roman" w:hint="eastAsia"/>
+          <w:sz w:val="24"/>
+          <w:szCs w:val="28"/>
+        </w:rPr>
+        <w:t>推广向二维，</w:t>
+      </w:r>
+      <w:r>
+        <w:rPr>
+          <w:rFonts w:ascii="Times New Roman" w:eastAsia="宋体" w:hAnsi="Times New Roman" w:cs="Times New Roman" w:hint="eastAsia"/>
+          <w:sz w:val="24"/>
+          <w:szCs w:val="28"/>
+        </w:rPr>
+        <w:t>Gabor</w:t>
+      </w:r>
+      <w:r>
+        <w:rPr>
+          <w:rFonts w:ascii="Times New Roman" w:eastAsia="宋体" w:hAnsi="Times New Roman" w:cs="Times New Roman" w:hint="eastAsia"/>
+          <w:sz w:val="24"/>
+          <w:szCs w:val="28"/>
+        </w:rPr>
+        <w:t>滤波器的形态是中间明亮、向外呈波动衰减的条带状。</w:t>
+      </w:r>
+      <w:r>
+        <w:rPr>
+          <w:rFonts w:ascii="Times New Roman" w:eastAsia="宋体" w:hAnsi="Times New Roman" w:cs="Times New Roman" w:hint="eastAsia"/>
+          <w:sz w:val="24"/>
+          <w:szCs w:val="28"/>
+        </w:rPr>
+        <w:t>二维</w:t>
+      </w:r>
+      <w:r>
+        <w:rPr>
+          <w:rFonts w:ascii="Times New Roman" w:eastAsia="宋体" w:hAnsi="Times New Roman" w:cs="Times New Roman" w:hint="eastAsia"/>
+          <w:sz w:val="24"/>
+          <w:szCs w:val="28"/>
+        </w:rPr>
+        <w:t>Gabor</w:t>
+      </w:r>
+      <w:r>
+        <w:rPr>
+          <w:rFonts w:ascii="Times New Roman" w:eastAsia="宋体" w:hAnsi="Times New Roman" w:cs="Times New Roman" w:hint="eastAsia"/>
+          <w:sz w:val="24"/>
+          <w:szCs w:val="28"/>
+        </w:rPr>
+        <w:t>滤波器的代码实现见</w:t>
+      </w:r>
+      <w:r>
+        <w:rPr>
+          <w:rFonts w:ascii="Times New Roman" w:eastAsia="宋体" w:hAnsi="Times New Roman" w:cs="Times New Roman"/>
+          <w:sz w:val="24"/>
+          <w:szCs w:val="28"/>
+        </w:rPr>
+        <w:t>gabor_1.ipynb</w:t>
+      </w:r>
+      <w:r>
+        <w:rPr>
+          <w:rFonts w:ascii="Times New Roman" w:eastAsia="宋体" w:hAnsi="Times New Roman" w:cs="Times New Roman" w:hint="eastAsia"/>
+          <w:sz w:val="24"/>
+          <w:szCs w:val="28"/>
+        </w:rPr>
+        <w:t>。</w:t>
+      </w:r>
+    </w:p>
+    <w:p>
+      <w:pPr>
+        <w:keepNext/>
+        <w:spacing w:line="300" w:lineRule="auto"/>
+        <w:jc w:val="center"/>
+      </w:pPr>
+      <w:r>
+        <w:rPr>
+          <w:noProof/>
+        </w:rPr>
+        <w:lastRenderedPageBreak/>
+        <w:drawing>
+          <wp:inline distT="0" distB="0" distL="0" distR="0" wp14:anchorId="252A0C75" wp14:editId="34563D16">
+            <wp:extent cx="3652590" cy="858741"/>
+            <wp:effectExtent l="0" t="0" r="5080" b="0"/>
+            <wp:docPr id="2" name="图片 2" descr="a：正弦函数；b：高斯函数；c：Gabor滤波器"/>
+            <wp:cNvGraphicFramePr>
+              <a:graphicFrameLocks xmlns:a="http://schemas.openxmlformats.org/drawingml/2006/main" noChangeAspect="1"/>
+            </wp:cNvGraphicFramePr>
+            <a:graphic xmlns:a="http://schemas.openxmlformats.org/drawingml/2006/main">
+              <a:graphicData uri="http://schemas.openxmlformats.org/drawingml/2006/picture">
+                <pic:pic xmlns:pic="http://schemas.openxmlformats.org/drawingml/2006/picture">
+                  <pic:nvPicPr>
+                    <pic:cNvPr id="0" name="Picture 1" descr="a：正弦函数；b：高斯函数；c：Gabor滤波器"/>
+                    <pic:cNvPicPr>
+                      <a:picLocks noChangeAspect="1" noChangeArrowheads="1"/>
+                    </pic:cNvPicPr>
+                  </pic:nvPicPr>
+                  <pic:blipFill rotWithShape="1">
+                    <a:blip r:embed="rId5">
+                      <a:extLst>
+                        <a:ext uri="{28A0092B-C50C-407E-A947-70E740481C1C}">
+                          <a14:useLocalDpi xmlns:a14="http://schemas.microsoft.com/office/drawing/2010/main" val="0"/>
+                        </a:ext>
+                      </a:extLst>
+                    </a:blip>
+                    <a:srcRect b="17465"/>
+                    <a:stretch/>
+                  </pic:blipFill>
+                  <pic:spPr bwMode="auto">
+                    <a:xfrm>
+                      <a:off x="0" y="0"/>
+                      <a:ext cx="3679904" cy="865163"/>
+                    </a:xfrm>
+                    <a:prstGeom prst="rect">
+                      <a:avLst/>
+                    </a:prstGeom>
+                    <a:noFill/>
+                    <a:ln>
+                      <a:noFill/>
+                    </a:ln>
+                    <a:extLst>
+                      <a:ext uri="{53640926-AAD7-44D8-BBD7-CCE9431645EC}">
+                        <a14:shadowObscured xmlns:a14="http://schemas.microsoft.com/office/drawing/2010/main"/>
+                      </a:ext>
+                    </a:extLst>
+                  </pic:spPr>
+                </pic:pic>
+              </a:graphicData>
+            </a:graphic>
+          </wp:inline>
+        </w:drawing>
+      </w:r>
+    </w:p>
+    <w:p>
+      <w:pPr>
+        <w:pStyle w:val="a4"/>
+        <w:jc w:val="center"/>
+        <w:rPr>
+          <w:rFonts w:hint="eastAsia"/>
+        </w:rPr>
+      </w:pPr>
+      <w:r>
+        <w:t>图</w:t>
+      </w:r>
+      <w:r>
+        <w:t xml:space="preserve"> </w:t>
+      </w:r>
+      <w:r>
+        <w:fldChar w:fldCharType="begin"/>
+      </w:r>
+      <w:r>
+        <w:instrText xml:space="preserve"> SEQ </w:instrText>
+      </w:r>
+      <w:r>
+        <w:instrText>图</w:instrText>
+      </w:r>
+      <w:r>
+        <w:instrText xml:space="preserve"> \* ARABIC </w:instrText>
+      </w:r>
+      <w:r>
+        <w:fldChar w:fldCharType="separate"/>
+      </w:r>
+      <w:r>
+        <w:rPr>
+          <w:noProof/>
+        </w:rPr>
+        <w:t>2</w:t>
+      </w:r>
+      <w:r>
+        <w:fldChar w:fldCharType="end"/>
+      </w:r>
+      <w:r>
+        <w:t xml:space="preserve"> – </w:t>
+      </w:r>
+      <w:r>
+        <w:rPr>
+          <w:rFonts w:hint="eastAsia"/>
+        </w:rPr>
+        <w:t>二维下</w:t>
+      </w:r>
+      <w:r>
+        <w:rPr>
+          <w:rFonts w:hint="eastAsia"/>
+        </w:rPr>
+        <w:t>余弦波、高斯函数以及调制后得到的</w:t>
+      </w:r>
+      <w:r>
+        <w:rPr>
+          <w:rFonts w:hint="eastAsia"/>
+        </w:rPr>
+        <w:t>Gabor</w:t>
+      </w:r>
+      <w:r>
+        <w:rPr>
+          <w:rFonts w:hint="eastAsia"/>
+        </w:rPr>
+        <w:t>波形</w:t>
+      </w:r>
+      <w:r>
+        <w:rPr>
+          <w:rFonts w:hint="eastAsia"/>
+        </w:rPr>
+        <w:t xml:space="preserve"> </w:t>
+      </w:r>
+      <w:r>
+        <w:t>[</w:t>
+      </w:r>
+      <w:r>
+        <w:t>https://blog.csdn.net/Ibelievesunshine/article/details/105113458</w:t>
+      </w:r>
+      <w:r>
+        <w:t>]</w:t>
+      </w:r>
+    </w:p>
+    <w:p>
+      <w:pPr>
+        <w:spacing w:line="300" w:lineRule="auto"/>
+        <w:ind w:firstLineChars="200" w:firstLine="480"/>
+        <w:rPr>
+          <w:rFonts w:ascii="Times New Roman" w:eastAsia="宋体" w:hAnsi="Times New Roman" w:cs="Times New Roman"/>
+          <w:sz w:val="24"/>
+          <w:szCs w:val="28"/>
+        </w:rPr>
+      </w:pPr>
+      <w:r>
+        <w:rPr>
+          <w:rFonts w:ascii="Times New Roman" w:eastAsia="宋体" w:hAnsi="Times New Roman" w:cs="Times New Roman" w:hint="eastAsia"/>
+          <w:sz w:val="24"/>
+          <w:szCs w:val="28"/>
+        </w:rPr>
+        <w:t>为了更直观地理解各参数</w:t>
+      </w:r>
+      <w:r>
+        <w:rPr>
+          <w:rFonts w:ascii="Times New Roman" w:eastAsia="宋体" w:hAnsi="Times New Roman" w:cs="Times New Roman" w:hint="eastAsia"/>
+          <w:sz w:val="24"/>
+          <w:szCs w:val="28"/>
+        </w:rPr>
+        <w:t>下</w:t>
+      </w:r>
+      <w:r>
+        <w:rPr>
+          <w:rFonts w:ascii="Times New Roman" w:eastAsia="宋体" w:hAnsi="Times New Roman" w:cs="Times New Roman" w:hint="eastAsia"/>
+          <w:sz w:val="24"/>
+          <w:szCs w:val="28"/>
+        </w:rPr>
+        <w:t>产生的</w:t>
+      </w:r>
+      <w:r>
+        <w:rPr>
+          <w:rFonts w:ascii="Times New Roman" w:eastAsia="宋体" w:hAnsi="Times New Roman" w:cs="Times New Roman" w:hint="eastAsia"/>
+          <w:sz w:val="24"/>
+          <w:szCs w:val="28"/>
+        </w:rPr>
+        <w:t>Gabor</w:t>
+      </w:r>
+      <w:r>
+        <w:rPr>
+          <w:rFonts w:ascii="Times New Roman" w:eastAsia="宋体" w:hAnsi="Times New Roman" w:cs="Times New Roman" w:hint="eastAsia"/>
+          <w:sz w:val="24"/>
+          <w:szCs w:val="28"/>
+        </w:rPr>
+        <w:t>滤波器的不同</w:t>
+      </w:r>
+      <w:r>
+        <w:rPr>
+          <w:rFonts w:ascii="Times New Roman" w:eastAsia="宋体" w:hAnsi="Times New Roman" w:cs="Times New Roman" w:hint="eastAsia"/>
+          <w:sz w:val="24"/>
+          <w:szCs w:val="28"/>
+        </w:rPr>
+        <w:t>效果</w:t>
+      </w:r>
+      <w:r>
+        <w:rPr>
+          <w:rFonts w:ascii="Times New Roman" w:eastAsia="宋体" w:hAnsi="Times New Roman" w:cs="Times New Roman" w:hint="eastAsia"/>
+          <w:sz w:val="24"/>
+          <w:szCs w:val="28"/>
+        </w:rPr>
+        <w:t>，下面采用控制变量的方式进行探究。</w:t>
+      </w:r>
+    </w:p>
+    <w:p>
+      <w:pPr>
+        <w:spacing w:line="300" w:lineRule="auto"/>
+        <w:rPr>
+          <w:rFonts w:ascii="Times New Roman" w:eastAsia="宋体" w:hAnsi="Times New Roman" w:cs="Times New Roman"/>
+          <w:b/>
+          <w:bCs/>
+          <w:sz w:val="24"/>
+          <w:szCs w:val="28"/>
+        </w:rPr>
+      </w:pPr>
+      <w:r>
+        <w:rPr>
+          <w:rFonts w:ascii="Times New Roman" w:eastAsia="宋体" w:hAnsi="Times New Roman" w:cs="Times New Roman"/>
+          <w:b/>
+          <w:bCs/>
+          <w:sz w:val="24"/>
+          <w:szCs w:val="28"/>
+        </w:rPr>
+        <w:tab/>
+      </w:r>
+      <w:r>
+        <w:rPr>
+          <w:rFonts w:ascii="Times New Roman" w:eastAsia="宋体" w:hAnsi="Times New Roman" w:cs="Times New Roman" w:hint="eastAsia"/>
+          <w:b/>
+          <w:bCs/>
+          <w:sz w:val="24"/>
+          <w:szCs w:val="28"/>
+        </w:rPr>
+        <w:t>旋转角</w:t>
+      </w:r>
+      <m:oMath>
+        <m:r>
+          <w:rPr>
+            <w:rFonts w:ascii="Cambria Math" w:eastAsia="Cambria Math" w:hAnsi="Cambria Math" w:cs="Cambria Math"/>
+            <w:sz w:val="24"/>
+            <w:szCs w:val="28"/>
+          </w:rPr>
+          <m:t>θ</m:t>
+        </m:r>
+      </m:oMath>
+    </w:p>
+    <w:p>
+      <w:pPr>
+        <w:spacing w:line="300" w:lineRule="auto"/>
+        <w:rPr>
+          <w:rFonts w:ascii="Times New Roman" w:eastAsia="宋体" w:hAnsi="Times New Roman" w:cs="Times New Roman" w:hint="eastAsia"/>
+          <w:i/>
+          <w:sz w:val="24"/>
+          <w:szCs w:val="28"/>
+        </w:rPr>
+      </w:pPr>
+      <w:r>
+        <w:rPr>
+          <w:rFonts w:ascii="Times New Roman" w:eastAsia="宋体" w:hAnsi="Times New Roman" w:cs="Times New Roman"/>
+          <w:sz w:val="24"/>
+          <w:szCs w:val="28"/>
+        </w:rPr>
+        <w:tab/>
+      </w:r>
+      <w:r>
+        <w:rPr>
+          <w:rFonts w:ascii="Times New Roman" w:eastAsia="宋体" w:hAnsi="Times New Roman" w:cs="Times New Roman" w:hint="eastAsia"/>
+          <w:sz w:val="24"/>
+          <w:szCs w:val="28"/>
+        </w:rPr>
+        <w:t>固定</w:t>
+      </w:r>
+      <m:oMath>
+        <m:r>
+          <w:rPr>
+            <w:rFonts w:ascii="Cambria Math" w:eastAsia="宋体" w:hAnsi="Cambria Math" w:cs="Times New Roman"/>
+            <w:sz w:val="24"/>
+            <w:szCs w:val="28"/>
+          </w:rPr>
+          <m:t>σ=3,λ=7,ϕ=0,γ=1</m:t>
+        </m:r>
+      </m:oMath>
+      <w:r>
+        <w:rPr>
+          <w:rFonts w:ascii="Times New Roman" w:eastAsia="宋体" w:hAnsi="Times New Roman" w:cs="Times New Roman" w:hint="eastAsia"/>
+          <w:sz w:val="24"/>
+          <w:szCs w:val="28"/>
+        </w:rPr>
+        <w:t>，</w:t>
+      </w:r>
+      <w:r>
+        <w:rPr>
+          <w:rFonts w:ascii="Times New Roman" w:eastAsia="宋体" w:hAnsi="Times New Roman" w:cs="Times New Roman" w:hint="eastAsia"/>
+          <w:sz w:val="24"/>
+          <w:szCs w:val="28"/>
+        </w:rPr>
+        <w:t>调节</w:t>
+      </w:r>
+      <m:oMath>
+        <m:r>
+          <w:rPr>
+            <w:rFonts w:ascii="Cambria Math" w:eastAsia="Cambria Math" w:hAnsi="Cambria Math" w:cs="Cambria Math"/>
+            <w:sz w:val="24"/>
+            <w:szCs w:val="28"/>
+          </w:rPr>
+          <m:t>θ</m:t>
+        </m:r>
+      </m:oMath>
+      <w:r>
+        <w:rPr>
+          <w:rFonts w:ascii="Times New Roman" w:eastAsia="宋体" w:hAnsi="Times New Roman" w:cs="Times New Roman" w:hint="eastAsia"/>
+          <w:sz w:val="24"/>
+          <w:szCs w:val="28"/>
+        </w:rPr>
+        <w:t>，结果如下，可见</w:t>
+      </w:r>
+      <w:r>
+        <w:rPr>
+          <w:rFonts w:ascii="Times New Roman" w:eastAsia="宋体" w:hAnsi="Times New Roman" w:cs="Times New Roman" w:hint="eastAsia"/>
+          <w:sz w:val="24"/>
+          <w:szCs w:val="28"/>
+        </w:rPr>
+        <w:t>Gabor</w:t>
+      </w:r>
+      <w:r>
+        <w:rPr>
+          <w:rFonts w:ascii="Times New Roman" w:eastAsia="宋体" w:hAnsi="Times New Roman" w:cs="Times New Roman" w:hint="eastAsia"/>
+          <w:sz w:val="24"/>
+          <w:szCs w:val="28"/>
+        </w:rPr>
+        <w:t>滤波器发生了旋转。</w:t>
+      </w:r>
+    </w:p>
+    <w:p>
+      <w:pPr>
+        <w:keepNext/>
+        <w:spacing w:line="300" w:lineRule="auto"/>
+        <w:jc w:val="center"/>
+      </w:pPr>
+      <w:r>
+        <w:rPr>
+          <w:rFonts w:ascii="Times New Roman" w:hAnsi="Times New Roman" w:cs="Times New Roman" w:hint="eastAsia"/>
+          <w:noProof/>
+          <w:szCs w:val="28"/>
+        </w:rPr>
+        <w:drawing>
+          <wp:inline distT="0" distB="0" distL="0" distR="0" wp14:anchorId="05FDEF4F" wp14:editId="575CBFD2">
+            <wp:extent cx="3387256" cy="939998"/>
+            <wp:effectExtent l="0" t="0" r="3810" b="0"/>
+            <wp:docPr id="4" name="图片 4"/>
+            <wp:cNvGraphicFramePr>
+              <a:graphicFrameLocks xmlns:a="http://schemas.openxmlformats.org/drawingml/2006/main" noChangeAspect="1"/>
+            </wp:cNvGraphicFramePr>
+            <a:graphic xmlns:a="http://schemas.openxmlformats.org/drawingml/2006/main">
+              <a:graphicData uri="http://schemas.openxmlformats.org/drawingml/2006/picture">
+                <pic:pic xmlns:pic="http://schemas.openxmlformats.org/drawingml/2006/picture">
+                  <pic:nvPicPr>
+                    <pic:cNvPr id="0" name="Picture 5"/>
+                    <pic:cNvPicPr>
+                      <a:picLocks noChangeAspect="1" noChangeArrowheads="1"/>
+                    </pic:cNvPicPr>
+                  </pic:nvPicPr>
+                  <pic:blipFill>
+                    <a:blip r:embed="rId6">
+                      <a:extLst>
+                        <a:ext uri="{28A0092B-C50C-407E-A947-70E740481C1C}">
+                          <a14:useLocalDpi xmlns:a14="http://schemas.microsoft.com/office/drawing/2010/main" val="0"/>
+                        </a:ext>
+                      </a:extLst>
+                    </a:blip>
+                    <a:srcRect/>
+                    <a:stretch>
+                      <a:fillRect/>
+                    </a:stretch>
+                  </pic:blipFill>
+                  <pic:spPr bwMode="auto">
+                    <a:xfrm>
+                      <a:off x="0" y="0"/>
+                      <a:ext cx="3398469" cy="943110"/>
+                    </a:xfrm>
+                    <a:prstGeom prst="rect">
+                      <a:avLst/>
+                    </a:prstGeom>
+                    <a:noFill/>
+                    <a:ln>
+                      <a:noFill/>
+                    </a:ln>
+                  </pic:spPr>
+                </pic:pic>
+              </a:graphicData>
+            </a:graphic>
+          </wp:inline>
+        </w:drawing>
+      </w:r>
+    </w:p>
+    <w:p>
+      <w:pPr>
+        <w:pStyle w:val="a4"/>
+        <w:jc w:val="center"/>
+        <w:rPr>
+          <w:rFonts w:ascii="Times New Roman" w:eastAsia="宋体" w:hAnsi="Times New Roman" w:cs="Times New Roman" w:hint="eastAsia"/>
+          <w:sz w:val="24"/>
+          <w:szCs w:val="28"/>
+        </w:rPr>
+      </w:pPr>
+      <w:r>
+        <w:t>图</w:t>
+      </w:r>
+      <w:r>
+        <w:t xml:space="preserve"> </w:t>
+      </w:r>
+      <w:r>
+        <w:fldChar w:fldCharType="begin"/>
+      </w:r>
+      <w:r>
+        <w:instrText xml:space="preserve"> SEQ </w:instrText>
+      </w:r>
+      <w:r>
+        <w:instrText>图</w:instrText>
+      </w:r>
+      <w:r>
+        <w:instrText xml:space="preserve"> \* ARABIC </w:instrText>
+      </w:r>
+      <w:r>
+        <w:fldChar w:fldCharType="separate"/>
+      </w:r>
+      <w:r>
+        <w:rPr>
+          <w:noProof/>
+        </w:rPr>
+        <w:t>3</w:t>
+      </w:r>
+      <w:r>
+        <w:fldChar w:fldCharType="end"/>
+      </w:r>
+      <w:r>
+        <w:t xml:space="preserve"> – </w:t>
+      </w:r>
+      <w:r>
+        <w:rPr>
+          <w:rFonts w:hint="eastAsia"/>
+        </w:rPr>
+        <w:t>不同旋转角下的</w:t>
+      </w:r>
+      <w:r>
+        <w:rPr>
+          <w:rFonts w:hint="eastAsia"/>
+        </w:rPr>
+        <w:t>Gabor</w:t>
+      </w:r>
+      <w:r>
+        <w:rPr>
+          <w:rFonts w:hint="eastAsia"/>
+        </w:rPr>
+        <w:t>滤波器</w:t>
+      </w:r>
+    </w:p>
+    <w:p>
+      <w:pPr>
+        <w:spacing w:line="300" w:lineRule="auto"/>
+        <w:rPr>
+          <w:rFonts w:ascii="Times New Roman" w:eastAsia="宋体" w:hAnsi="Times New Roman" w:cs="Times New Roman"/>
+          <w:sz w:val="24"/>
+          <w:szCs w:val="28"/>
+        </w:rPr>
+      </w:pPr>
+      <w:r>
+        <w:rPr>
+          <w:rFonts w:ascii="Times New Roman" w:eastAsia="宋体" w:hAnsi="Times New Roman" w:cs="Times New Roman"/>
+          <w:sz w:val="24"/>
+          <w:szCs w:val="28"/>
+        </w:rPr>
+        <w:tab/>
+      </w:r>
+      <w:r>
+        <w:rPr>
+          <w:rFonts w:ascii="Times New Roman" w:eastAsia="宋体" w:hAnsi="Times New Roman" w:cs="Times New Roman" w:hint="eastAsia"/>
+          <w:b/>
+          <w:bCs/>
+          <w:sz w:val="24"/>
+          <w:szCs w:val="28"/>
+        </w:rPr>
+        <w:t>相移</w:t>
+      </w:r>
+      <m:oMath>
+        <m:r>
+          <w:rPr>
+            <w:rFonts w:ascii="Cambria Math" w:eastAsia="宋体" w:hAnsi="Cambria Math" w:cs="Times New Roman"/>
+            <w:sz w:val="24"/>
+            <w:szCs w:val="28"/>
+          </w:rPr>
+          <m:t>ϕ</m:t>
+        </m:r>
+      </m:oMath>
+    </w:p>
+    <w:p>
+      <w:pPr>
+        <w:spacing w:line="300" w:lineRule="auto"/>
+        <w:rPr>
+          <w:rFonts w:ascii="Times New Roman" w:eastAsia="宋体" w:hAnsi="Times New Roman" w:cs="Times New Roman" w:hint="eastAsia"/>
+          <w:i/>
+          <w:sz w:val="24"/>
+          <w:szCs w:val="28"/>
+        </w:rPr>
+      </w:pPr>
+      <w:r>
+        <w:rPr>
+          <w:rFonts w:ascii="Times New Roman" w:eastAsia="宋体" w:hAnsi="Times New Roman" w:cs="Times New Roman"/>
+          <w:sz w:val="24"/>
+          <w:szCs w:val="28"/>
+        </w:rPr>
+        <w:tab/>
+      </w:r>
+      <w:r>
+        <w:rPr>
+          <w:rFonts w:ascii="Times New Roman" w:eastAsia="宋体" w:hAnsi="Times New Roman" w:cs="Times New Roman" w:hint="eastAsia"/>
+          <w:sz w:val="24"/>
+          <w:szCs w:val="28"/>
+        </w:rPr>
+        <w:t>固定</w:t>
+      </w:r>
+      <m:oMath>
+        <m:r>
+          <w:rPr>
+            <w:rFonts w:ascii="Cambria Math" w:eastAsia="宋体" w:hAnsi="Cambria Math" w:cs="Times New Roman"/>
+            <w:sz w:val="24"/>
+            <w:szCs w:val="28"/>
+          </w:rPr>
+          <m:t>σ=3,λ=7,</m:t>
+        </m:r>
+        <m:r>
+          <w:rPr>
+            <w:rFonts w:ascii="Cambria Math" w:eastAsia="宋体" w:hAnsi="Cambria Math" w:cs="Times New Roman"/>
+            <w:sz w:val="24"/>
+            <w:szCs w:val="28"/>
+          </w:rPr>
+          <m:t>θ</m:t>
+        </m:r>
+        <m:r>
           <w:rPr>
             <w:rFonts w:ascii="Cambria Math" w:eastAsia="宋体" w:hAnsi="Cambria Math" w:cs="Times New Roman"/>
             <w:sz w:val="24"/>
@@ -2831,46 +3875,21 @@
           <m:t>=</m:t>
         </m:r>
         <m:r>
-          <m:rPr>
-            <m:scr m:val="script"/>
-          </m:rPr>
           <w:rPr>
             <w:rFonts w:ascii="Cambria Math" w:eastAsia="宋体" w:hAnsi="Cambria Math" w:cs="Times New Roman"/>
             <w:sz w:val="24"/>
             <w:szCs w:val="28"/>
           </w:rPr>
-          <m:t>g</m:t>
+          <m:t>π/2</m:t>
         </m:r>
-        <m:d>
-          <m:dPr>
-            <m:ctrlPr>
-              <w:rPr>
-                <w:rFonts w:ascii="Cambria Math" w:eastAsia="宋体" w:hAnsi="Cambria Math" w:cs="Times New Roman"/>
-                <w:i/>
-                <w:sz w:val="24"/>
-                <w:szCs w:val="28"/>
-              </w:rPr>
-            </m:ctrlPr>
-          </m:dPr>
-          <m:e>
-            <m:r>
-              <w:rPr>
-                <w:rFonts w:ascii="Cambria Math" w:eastAsia="宋体" w:hAnsi="Cambria Math" w:cs="Times New Roman"/>
-                <w:sz w:val="24"/>
-                <w:szCs w:val="28"/>
-              </w:rPr>
-              <m:t>x,y</m:t>
-            </m:r>
-            <m:r>
-              <w:rPr>
-                <w:rFonts w:ascii="Cambria Math" w:eastAsia="宋体" w:hAnsi="Cambria Math" w:cs="Times New Roman"/>
-                <w:sz w:val="24"/>
-                <w:szCs w:val="28"/>
-              </w:rPr>
-              <m:t>;θ,ϕ,λ,γ,σ</m:t>
-            </m:r>
-          </m:e>
-        </m:d>
+        <m:r>
+          <w:rPr>
+            <w:rFonts w:ascii="Cambria Math" w:eastAsia="宋体" w:hAnsi="Cambria Math" w:cs="Times New Roman"/>
+            <w:sz w:val="24"/>
+            <w:szCs w:val="28"/>
+          </w:rPr>
+          <m:t>,γ=1</m:t>
+        </m:r>
       </m:oMath>
       <w:r>
         <w:rPr>
@@ -2878,15 +3897,33 @@
           <w:sz w:val="24"/>
           <w:szCs w:val="28"/>
         </w:rPr>
-        <w:t>。</w:t>
-      </w:r>
-      <w:r>
-        <w:rPr>
-          <w:rFonts w:ascii="Times New Roman" w:eastAsia="宋体" w:hAnsi="Times New Roman" w:cs="Times New Roman" w:hint="eastAsia"/>
-          <w:sz w:val="24"/>
-          <w:szCs w:val="28"/>
-        </w:rPr>
-        <w:t>为了更直观地理解各参数对产生的</w:t>
+        <w:t>，</w:t>
+      </w:r>
+      <w:r>
+        <w:rPr>
+          <w:rFonts w:ascii="Times New Roman" w:eastAsia="宋体" w:hAnsi="Times New Roman" w:cs="Times New Roman" w:hint="eastAsia"/>
+          <w:sz w:val="24"/>
+          <w:szCs w:val="28"/>
+        </w:rPr>
+        <w:t>调节</w:t>
+      </w:r>
+      <m:oMath>
+        <m:r>
+          <w:rPr>
+            <w:rFonts w:ascii="Cambria Math" w:eastAsia="宋体" w:hAnsi="Cambria Math" w:cs="Times New Roman"/>
+            <w:sz w:val="24"/>
+            <w:szCs w:val="28"/>
+          </w:rPr>
+          <m:t>ϕ</m:t>
+        </m:r>
+      </m:oMath>
+      <w:r>
+        <w:rPr>
+          <w:rFonts w:ascii="Times New Roman" w:eastAsia="宋体" w:hAnsi="Times New Roman" w:cs="Times New Roman" w:hint="eastAsia"/>
+          <w:sz w:val="24"/>
+          <w:szCs w:val="28"/>
+        </w:rPr>
+        <w:t>，结果如下，可见</w:t>
       </w:r>
       <w:r>
         <w:rPr>
@@ -2902,14 +3939,164 @@
           <w:sz w:val="24"/>
           <w:szCs w:val="28"/>
         </w:rPr>
-        <w:t>滤波器的不同影响，下面采用控制变量的方式进行探究。</w:t>
-      </w:r>
-    </w:p>
-    <w:p>
-      <w:pPr>
+        <w:t>滤波器</w:t>
+      </w:r>
+      <w:r>
+        <w:rPr>
+          <w:rFonts w:ascii="Times New Roman" w:eastAsia="宋体" w:hAnsi="Times New Roman" w:cs="Times New Roman" w:hint="eastAsia"/>
+          <w:sz w:val="24"/>
+          <w:szCs w:val="28"/>
+        </w:rPr>
+        <w:t>的余弦波组分发生了相位变化，特别是当</w:t>
+      </w:r>
+      <m:oMath>
+        <m:r>
+          <w:rPr>
+            <w:rFonts w:ascii="Cambria Math" w:eastAsia="宋体" w:hAnsi="Cambria Math" w:cs="Times New Roman"/>
+            <w:sz w:val="24"/>
+            <w:szCs w:val="28"/>
+          </w:rPr>
+          <m:t>ϕ=π/2</m:t>
+        </m:r>
+      </m:oMath>
+      <w:r>
+        <w:rPr>
+          <w:rFonts w:ascii="Times New Roman" w:eastAsia="宋体" w:hAnsi="Times New Roman" w:cs="Times New Roman" w:hint="eastAsia"/>
+          <w:sz w:val="24"/>
+          <w:szCs w:val="28"/>
+        </w:rPr>
+        <w:t>时，偶函数的余弦波变为奇函数的正弦波。</w:t>
+      </w:r>
+    </w:p>
+    <w:p>
+      <w:pPr>
+        <w:keepNext/>
         <w:spacing w:line="300" w:lineRule="auto"/>
-        <w:rPr>
-          <w:rFonts w:ascii="Times New Roman" w:eastAsia="宋体" w:hAnsi="Times New Roman" w:cs="Times New Roman" w:hint="eastAsia"/>
+        <w:jc w:val="center"/>
+      </w:pPr>
+      <w:r>
+        <w:rPr>
+          <w:rFonts w:ascii="Times New Roman" w:hAnsi="Times New Roman" w:cs="Times New Roman"/>
+          <w:noProof/>
+          <w:szCs w:val="28"/>
+        </w:rPr>
+        <w:drawing>
+          <wp:inline distT="0" distB="0" distL="0" distR="0" wp14:anchorId="3B12B7AD" wp14:editId="18C26B31">
+            <wp:extent cx="3385821" cy="939600"/>
+            <wp:effectExtent l="0" t="0" r="5080" b="0"/>
+            <wp:docPr id="6" name="图片 6"/>
+            <wp:cNvGraphicFramePr>
+              <a:graphicFrameLocks xmlns:a="http://schemas.openxmlformats.org/drawingml/2006/main" noChangeAspect="1"/>
+            </wp:cNvGraphicFramePr>
+            <a:graphic xmlns:a="http://schemas.openxmlformats.org/drawingml/2006/main">
+              <a:graphicData uri="http://schemas.openxmlformats.org/drawingml/2006/picture">
+                <pic:pic xmlns:pic="http://schemas.openxmlformats.org/drawingml/2006/picture">
+                  <pic:nvPicPr>
+                    <pic:cNvPr id="0" name="Picture 9"/>
+                    <pic:cNvPicPr>
+                      <a:picLocks noChangeAspect="1" noChangeArrowheads="1"/>
+                    </pic:cNvPicPr>
+                  </pic:nvPicPr>
+                  <pic:blipFill>
+                    <a:blip r:embed="rId7">
+                      <a:extLst>
+                        <a:ext uri="{28A0092B-C50C-407E-A947-70E740481C1C}">
+                          <a14:useLocalDpi xmlns:a14="http://schemas.microsoft.com/office/drawing/2010/main" val="0"/>
+                        </a:ext>
+                      </a:extLst>
+                    </a:blip>
+                    <a:srcRect/>
+                    <a:stretch>
+                      <a:fillRect/>
+                    </a:stretch>
+                  </pic:blipFill>
+                  <pic:spPr bwMode="auto">
+                    <a:xfrm>
+                      <a:off x="0" y="0"/>
+                      <a:ext cx="3385821" cy="939600"/>
+                    </a:xfrm>
+                    <a:prstGeom prst="rect">
+                      <a:avLst/>
+                    </a:prstGeom>
+                    <a:noFill/>
+                    <a:ln>
+                      <a:noFill/>
+                    </a:ln>
+                  </pic:spPr>
+                </pic:pic>
+              </a:graphicData>
+            </a:graphic>
+          </wp:inline>
+        </w:drawing>
+      </w:r>
+    </w:p>
+    <w:p>
+      <w:pPr>
+        <w:pStyle w:val="a4"/>
+        <w:jc w:val="center"/>
+        <w:rPr>
+          <w:rFonts w:ascii="Times New Roman" w:eastAsia="宋体" w:hAnsi="Times New Roman" w:cs="Times New Roman" w:hint="eastAsia"/>
+          <w:sz w:val="24"/>
+          <w:szCs w:val="28"/>
+        </w:rPr>
+      </w:pPr>
+      <w:r>
+        <w:t>图</w:t>
+      </w:r>
+      <w:r>
+        <w:t xml:space="preserve"> </w:t>
+      </w:r>
+      <w:r>
+        <w:fldChar w:fldCharType="begin"/>
+      </w:r>
+      <w:r>
+        <w:instrText xml:space="preserve"> SEQ </w:instrText>
+      </w:r>
+      <w:r>
+        <w:instrText>图</w:instrText>
+      </w:r>
+      <w:r>
+        <w:instrText xml:space="preserve"> \* ARABIC </w:instrText>
+      </w:r>
+      <w:r>
+        <w:fldChar w:fldCharType="separate"/>
+      </w:r>
+      <w:r>
+        <w:rPr>
+          <w:noProof/>
+        </w:rPr>
+        <w:t>4</w:t>
+      </w:r>
+      <w:r>
+        <w:fldChar w:fldCharType="end"/>
+      </w:r>
+      <w:r>
+        <w:t xml:space="preserve"> – </w:t>
+      </w:r>
+      <w:r>
+        <w:rPr>
+          <w:rFonts w:hint="eastAsia"/>
+        </w:rPr>
+        <w:t>不同相移下的</w:t>
+      </w:r>
+      <w:r>
+        <w:rPr>
+          <w:rFonts w:hint="eastAsia"/>
+        </w:rPr>
+        <w:t>Gabor</w:t>
+      </w:r>
+      <w:r>
+        <w:rPr>
+          <w:rFonts w:hint="eastAsia"/>
+        </w:rPr>
+        <w:t>滤波器</w:t>
+      </w:r>
+    </w:p>
+    <w:p>
+      <w:pPr>
+        <w:spacing w:line="300" w:lineRule="auto"/>
+        <w:rPr>
+          <w:rFonts w:ascii="Times New Roman" w:eastAsia="宋体" w:hAnsi="Times New Roman" w:cs="Times New Roman"/>
           <w:sz w:val="24"/>
           <w:szCs w:val="28"/>
         </w:rPr>
@@ -2922,53 +4109,375 @@
         </w:rPr>
         <w:tab/>
       </w:r>
+      <w:r>
+        <w:rPr>
+          <w:rFonts w:ascii="Times New Roman" w:eastAsia="宋体" w:hAnsi="Times New Roman" w:cs="Times New Roman" w:hint="eastAsia"/>
+          <w:b/>
+          <w:bCs/>
+          <w:sz w:val="24"/>
+          <w:szCs w:val="28"/>
+        </w:rPr>
+        <w:t>余弦波频率</w:t>
+      </w:r>
+      <w:r>
+        <w:rPr>
+          <w:rFonts w:ascii="Times New Roman" w:eastAsia="宋体" w:hAnsi="Times New Roman" w:cs="Times New Roman" w:hint="eastAsia"/>
+          <w:b/>
+          <w:bCs/>
+          <w:sz w:val="24"/>
+          <w:szCs w:val="28"/>
+        </w:rPr>
+        <w:t>相关参数</w:t>
+      </w:r>
+      <m:oMath>
+        <m:r>
+          <w:rPr>
+            <w:rFonts w:ascii="Cambria Math" w:eastAsia="宋体" w:hAnsi="Cambria Math" w:cs="Times New Roman"/>
+            <w:sz w:val="24"/>
+            <w:szCs w:val="28"/>
+          </w:rPr>
+          <m:t>λ</m:t>
+        </m:r>
+      </m:oMath>
     </w:p>
     <w:p>
       <w:pPr>
         <w:spacing w:line="300" w:lineRule="auto"/>
         <w:rPr>
-          <w:rFonts w:ascii="Times New Roman" w:eastAsia="宋体" w:hAnsi="Times New Roman" w:cs="Times New Roman"/>
-          <w:sz w:val="24"/>
-          <w:szCs w:val="28"/>
-        </w:rPr>
-      </w:pPr>
-    </w:p>
-    <w:p>
-      <w:pPr>
+          <w:rFonts w:ascii="Times New Roman" w:eastAsia="宋体" w:hAnsi="Times New Roman" w:cs="Times New Roman" w:hint="eastAsia"/>
+          <w:sz w:val="24"/>
+          <w:szCs w:val="28"/>
+        </w:rPr>
+      </w:pPr>
+      <w:r>
+        <w:rPr>
+          <w:rFonts w:ascii="Times New Roman" w:eastAsia="宋体" w:hAnsi="Times New Roman" w:cs="Times New Roman"/>
+          <w:sz w:val="24"/>
+          <w:szCs w:val="28"/>
+        </w:rPr>
+        <w:tab/>
+      </w:r>
+      <w:r>
+        <w:rPr>
+          <w:rFonts w:ascii="Times New Roman" w:eastAsia="宋体" w:hAnsi="Times New Roman" w:cs="Times New Roman" w:hint="eastAsia"/>
+          <w:sz w:val="24"/>
+          <w:szCs w:val="28"/>
+        </w:rPr>
+        <w:t>注意</w:t>
+      </w:r>
+      <m:oMath>
+        <m:r>
+          <w:rPr>
+            <w:rFonts w:ascii="Cambria Math" w:eastAsia="宋体" w:hAnsi="Cambria Math" w:cs="Times New Roman"/>
+            <w:sz w:val="24"/>
+            <w:szCs w:val="28"/>
+          </w:rPr>
+          <m:t>λ</m:t>
+        </m:r>
+      </m:oMath>
+      <w:r>
+        <w:rPr>
+          <w:rFonts w:ascii="Times New Roman" w:eastAsia="宋体" w:hAnsi="Times New Roman" w:cs="Times New Roman" w:hint="eastAsia"/>
+          <w:sz w:val="24"/>
+          <w:szCs w:val="28"/>
+        </w:rPr>
+        <w:t>在分母</w:t>
+      </w:r>
+      <w:r>
+        <w:rPr>
+          <w:rFonts w:ascii="Times New Roman" w:eastAsia="宋体" w:hAnsi="Times New Roman" w:cs="Times New Roman" w:hint="eastAsia"/>
+          <w:sz w:val="24"/>
+          <w:szCs w:val="28"/>
+        </w:rPr>
+        <w:t>上</w:t>
+      </w:r>
+      <w:r>
+        <w:rPr>
+          <w:rFonts w:ascii="Times New Roman" w:eastAsia="宋体" w:hAnsi="Times New Roman" w:cs="Times New Roman" w:hint="eastAsia"/>
+          <w:sz w:val="24"/>
+          <w:szCs w:val="28"/>
+        </w:rPr>
+        <w:t>，故与余弦波频率呈反比。固定</w:t>
+      </w:r>
+      <m:oMath>
+        <m:r>
+          <w:rPr>
+            <w:rFonts w:ascii="Cambria Math" w:eastAsia="宋体" w:hAnsi="Cambria Math" w:cs="Times New Roman"/>
+            <w:sz w:val="24"/>
+            <w:szCs w:val="28"/>
+          </w:rPr>
+          <m:t>σ=3,θ=</m:t>
+        </m:r>
+        <m:r>
+          <w:rPr>
+            <w:rFonts w:ascii="Cambria Math" w:eastAsia="宋体" w:hAnsi="Cambria Math" w:cs="Times New Roman"/>
+            <w:sz w:val="24"/>
+            <w:szCs w:val="28"/>
+          </w:rPr>
+          <m:t>π</m:t>
+        </m:r>
+        <m:r>
+          <w:rPr>
+            <w:rFonts w:ascii="Cambria Math" w:eastAsia="宋体" w:hAnsi="Cambria Math" w:cs="Times New Roman"/>
+            <w:sz w:val="24"/>
+            <w:szCs w:val="28"/>
+          </w:rPr>
+          <m:t>/</m:t>
+        </m:r>
+        <m:r>
+          <w:rPr>
+            <w:rFonts w:ascii="Cambria Math" w:eastAsia="宋体" w:hAnsi="Cambria Math" w:cs="Times New Roman"/>
+            <w:sz w:val="24"/>
+            <w:szCs w:val="28"/>
+          </w:rPr>
+          <m:t>2,γ=1</m:t>
+        </m:r>
+        <m:r>
+          <w:rPr>
+            <w:rFonts w:ascii="Cambria Math" w:eastAsia="宋体" w:hAnsi="Cambria Math" w:cs="Times New Roman"/>
+            <w:sz w:val="24"/>
+            <w:szCs w:val="28"/>
+          </w:rPr>
+          <m:t>,ϕ=0</m:t>
+        </m:r>
+      </m:oMath>
+      <w:r>
+        <w:rPr>
+          <w:rFonts w:ascii="Times New Roman" w:eastAsia="宋体" w:hAnsi="Times New Roman" w:cs="Times New Roman" w:hint="eastAsia"/>
+          <w:sz w:val="24"/>
+          <w:szCs w:val="28"/>
+        </w:rPr>
+        <w:t>，调节</w:t>
+      </w:r>
+      <m:oMath>
+        <m:r>
+          <w:rPr>
+            <w:rFonts w:ascii="Cambria Math" w:eastAsia="宋体" w:hAnsi="Cambria Math" w:cs="Times New Roman"/>
+            <w:sz w:val="24"/>
+            <w:szCs w:val="28"/>
+          </w:rPr>
+          <m:t>λ</m:t>
+        </m:r>
+      </m:oMath>
+      <w:r>
+        <w:rPr>
+          <w:rFonts w:ascii="Times New Roman" w:eastAsia="宋体" w:hAnsi="Times New Roman" w:cs="Times New Roman" w:hint="eastAsia"/>
+          <w:sz w:val="24"/>
+          <w:szCs w:val="28"/>
+        </w:rPr>
+        <w:t>，结果如下，可见</w:t>
+      </w:r>
+      <w:r>
+        <w:rPr>
+          <w:rFonts w:ascii="Times New Roman" w:eastAsia="宋体" w:hAnsi="Times New Roman" w:cs="Times New Roman" w:hint="eastAsia"/>
+          <w:sz w:val="24"/>
+          <w:szCs w:val="28"/>
+        </w:rPr>
+        <w:t>Gabor</w:t>
+      </w:r>
+      <w:r>
+        <w:rPr>
+          <w:rFonts w:ascii="Times New Roman" w:eastAsia="宋体" w:hAnsi="Times New Roman" w:cs="Times New Roman" w:hint="eastAsia"/>
+          <w:sz w:val="24"/>
+          <w:szCs w:val="28"/>
+        </w:rPr>
+        <w:t>滤波器的余弦波组分发生了频率变化。</w:t>
+      </w:r>
+    </w:p>
+    <w:p>
+      <w:pPr>
+        <w:keepNext/>
         <w:spacing w:line="300" w:lineRule="auto"/>
-        <w:rPr>
-          <w:rFonts w:ascii="Times New Roman" w:eastAsia="宋体" w:hAnsi="Times New Roman" w:cs="Times New Roman" w:hint="eastAsia"/>
-          <w:sz w:val="24"/>
-          <w:szCs w:val="28"/>
-        </w:rPr>
-      </w:pPr>
+        <w:jc w:val="center"/>
+      </w:pPr>
+      <w:r>
+        <w:rPr>
+          <w:rFonts w:ascii="Times New Roman" w:hAnsi="Times New Roman" w:cs="Times New Roman" w:hint="eastAsia"/>
+          <w:noProof/>
+          <w:szCs w:val="28"/>
+        </w:rPr>
+        <w:drawing>
+          <wp:inline distT="0" distB="0" distL="0" distR="0" wp14:anchorId="34283084" wp14:editId="7429E508">
+            <wp:extent cx="3402056" cy="939600"/>
+            <wp:effectExtent l="0" t="0" r="8255" b="0"/>
+            <wp:docPr id="7" name="图片 7"/>
+            <wp:cNvGraphicFramePr>
+              <a:graphicFrameLocks xmlns:a="http://schemas.openxmlformats.org/drawingml/2006/main" noChangeAspect="1"/>
+            </wp:cNvGraphicFramePr>
+            <a:graphic xmlns:a="http://schemas.openxmlformats.org/drawingml/2006/main">
+              <a:graphicData uri="http://schemas.openxmlformats.org/drawingml/2006/picture">
+                <pic:pic xmlns:pic="http://schemas.openxmlformats.org/drawingml/2006/picture">
+                  <pic:nvPicPr>
+                    <pic:cNvPr id="0" name="Picture 11"/>
+                    <pic:cNvPicPr>
+                      <a:picLocks noChangeAspect="1" noChangeArrowheads="1"/>
+                    </pic:cNvPicPr>
+                  </pic:nvPicPr>
+                  <pic:blipFill>
+                    <a:blip r:embed="rId8">
+                      <a:extLst>
+                        <a:ext uri="{28A0092B-C50C-407E-A947-70E740481C1C}">
+                          <a14:useLocalDpi xmlns:a14="http://schemas.microsoft.com/office/drawing/2010/main" val="0"/>
+                        </a:ext>
+                      </a:extLst>
+                    </a:blip>
+                    <a:srcRect/>
+                    <a:stretch>
+                      <a:fillRect/>
+                    </a:stretch>
+                  </pic:blipFill>
+                  <pic:spPr bwMode="auto">
+                    <a:xfrm>
+                      <a:off x="0" y="0"/>
+                      <a:ext cx="3402056" cy="939600"/>
+                    </a:xfrm>
+                    <a:prstGeom prst="rect">
+                      <a:avLst/>
+                    </a:prstGeom>
+                    <a:noFill/>
+                    <a:ln>
+                      <a:noFill/>
+                    </a:ln>
+                  </pic:spPr>
+                </pic:pic>
+              </a:graphicData>
+            </a:graphic>
+          </wp:inline>
+        </w:drawing>
+      </w:r>
+    </w:p>
+    <w:p>
+      <w:pPr>
+        <w:pStyle w:val="a4"/>
+        <w:jc w:val="center"/>
+        <w:rPr>
+          <w:rFonts w:ascii="Times New Roman" w:eastAsia="宋体" w:hAnsi="Times New Roman" w:cs="Times New Roman"/>
+          <w:sz w:val="24"/>
+          <w:szCs w:val="28"/>
+        </w:rPr>
+      </w:pPr>
+      <w:r>
+        <w:t>图</w:t>
+      </w:r>
+      <w:r>
+        <w:t xml:space="preserve"> </w:t>
+      </w:r>
+      <w:r>
+        <w:fldChar w:fldCharType="begin"/>
+      </w:r>
+      <w:r>
+        <w:instrText xml:space="preserve"> SEQ </w:instrText>
+      </w:r>
+      <w:r>
+        <w:instrText>图</w:instrText>
+      </w:r>
+      <w:r>
+        <w:instrText xml:space="preserve"> \* ARABIC </w:instrText>
+      </w:r>
+      <w:r>
+        <w:fldChar w:fldCharType="separate"/>
+      </w:r>
+      <w:r>
+        <w:rPr>
+          <w:noProof/>
+        </w:rPr>
+        <w:t>5</w:t>
+      </w:r>
+      <w:r>
+        <w:fldChar w:fldCharType="end"/>
+      </w:r>
+      <w:r>
+        <w:t xml:space="preserve"> – </w:t>
+      </w:r>
+      <w:r>
+        <w:rPr>
+          <w:rFonts w:hint="eastAsia"/>
+        </w:rPr>
+        <w:t>不同余弦波频率下的</w:t>
+      </w:r>
+      <w:r>
+        <w:rPr>
+          <w:rFonts w:hint="eastAsia"/>
+        </w:rPr>
+        <w:t>Gabor</w:t>
+      </w:r>
+      <w:r>
+        <w:rPr>
+          <w:rFonts w:hint="eastAsia"/>
+        </w:rPr>
+        <w:t>滤波器</w:t>
+      </w:r>
     </w:p>
     <w:p>
       <w:pPr>
         <w:spacing w:line="300" w:lineRule="auto"/>
         <w:rPr>
-          <w:rFonts w:ascii="Times New Roman" w:eastAsia="宋体" w:hAnsi="Times New Roman" w:cs="Times New Roman" w:hint="eastAsia"/>
-          <w:sz w:val="24"/>
-          <w:szCs w:val="28"/>
-        </w:rPr>
-      </w:pPr>
+          <w:rFonts w:ascii="Times New Roman" w:eastAsia="宋体" w:hAnsi="Times New Roman" w:cs="Times New Roman"/>
+          <w:sz w:val="24"/>
+          <w:szCs w:val="28"/>
+        </w:rPr>
+      </w:pPr>
+      <w:r>
+        <w:rPr>
+          <w:rFonts w:ascii="Times New Roman" w:eastAsia="宋体" w:hAnsi="Times New Roman" w:cs="Times New Roman"/>
+          <w:sz w:val="24"/>
+          <w:szCs w:val="28"/>
+        </w:rPr>
+        <w:tab/>
+      </w:r>
+      <w:r>
+        <w:rPr>
+          <w:rFonts w:ascii="Times New Roman" w:eastAsia="宋体" w:hAnsi="Times New Roman" w:cs="Times New Roman" w:hint="eastAsia"/>
+          <w:b/>
+          <w:bCs/>
+          <w:sz w:val="24"/>
+          <w:szCs w:val="28"/>
+        </w:rPr>
+        <w:t>y</w:t>
+      </w:r>
+      <w:r>
+        <w:rPr>
+          <w:rFonts w:ascii="Times New Roman" w:eastAsia="宋体" w:hAnsi="Times New Roman" w:cs="Times New Roman" w:hint="eastAsia"/>
+          <w:b/>
+          <w:bCs/>
+          <w:sz w:val="24"/>
+          <w:szCs w:val="28"/>
+        </w:rPr>
+        <w:t>方向展宽</w:t>
+      </w:r>
+      <w:r>
+        <w:rPr>
+          <w:rFonts w:ascii="Times New Roman" w:eastAsia="宋体" w:hAnsi="Times New Roman" w:cs="Times New Roman" w:hint="eastAsia"/>
+          <w:b/>
+          <w:bCs/>
+          <w:sz w:val="24"/>
+          <w:szCs w:val="28"/>
+        </w:rPr>
+        <w:t>相关参数</w:t>
+      </w:r>
+      <m:oMath>
+        <m:r>
+          <w:rPr>
+            <w:rFonts w:ascii="Cambria Math" w:eastAsia="宋体" w:hAnsi="Cambria Math" w:cs="Times New Roman"/>
+            <w:sz w:val="24"/>
+            <w:szCs w:val="28"/>
+          </w:rPr>
+          <m:t>γ</m:t>
+        </m:r>
+      </m:oMath>
     </w:p>
     <w:p>
       <w:pPr>
         <w:spacing w:line="300" w:lineRule="auto"/>
         <w:rPr>
           <w:rFonts w:ascii="Times New Roman" w:eastAsia="宋体" w:hAnsi="Times New Roman" w:cs="Times New Roman"/>
-          <w:b/>
-          <w:bCs/>
-          <w:sz w:val="24"/>
-          <w:szCs w:val="28"/>
-        </w:rPr>
-      </w:pPr>
-      <w:r>
-        <w:rPr>
-          <w:rFonts w:ascii="Times New Roman" w:eastAsia="宋体" w:hAnsi="Times New Roman" w:cs="Times New Roman"/>
-          <w:b/>
-          <w:bCs/>
+          <w:sz w:val="24"/>
+          <w:szCs w:val="28"/>
+        </w:rPr>
+      </w:pPr>
+      <w:r>
+        <w:rPr>
+          <w:rFonts w:ascii="Times New Roman" w:eastAsia="宋体" w:hAnsi="Times New Roman" w:cs="Times New Roman"/>
           <w:sz w:val="24"/>
           <w:szCs w:val="28"/>
         </w:rPr>
@@ -2977,6 +4486,161 @@
       <w:r>
         <w:rPr>
           <w:rFonts w:ascii="Times New Roman" w:eastAsia="宋体" w:hAnsi="Times New Roman" w:cs="Times New Roman" w:hint="eastAsia"/>
+          <w:sz w:val="24"/>
+          <w:szCs w:val="28"/>
+        </w:rPr>
+        <w:t>固定</w:t>
+      </w:r>
+      <m:oMath>
+        <m:r>
+          <w:rPr>
+            <w:rFonts w:ascii="Cambria Math" w:eastAsia="宋体" w:hAnsi="Cambria Math" w:cs="Times New Roman"/>
+            <w:sz w:val="24"/>
+            <w:szCs w:val="28"/>
+          </w:rPr>
+          <m:t>σ=3,λ=7,θ=π/2,γ=1</m:t>
+        </m:r>
+        <m:r>
+          <w:rPr>
+            <w:rFonts w:ascii="Cambria Math" w:eastAsia="宋体" w:hAnsi="Cambria Math" w:cs="Times New Roman"/>
+            <w:sz w:val="24"/>
+            <w:szCs w:val="28"/>
+          </w:rPr>
+          <m:t>,ϕ=0</m:t>
+        </m:r>
+      </m:oMath>
+    </w:p>
+    <w:p>
+      <w:pPr>
+        <w:spacing w:line="300" w:lineRule="auto"/>
+        <w:rPr>
+          <w:rFonts w:ascii="Times New Roman" w:eastAsia="宋体" w:hAnsi="Times New Roman" w:cs="Times New Roman"/>
+          <w:sz w:val="24"/>
+          <w:szCs w:val="28"/>
+        </w:rPr>
+      </w:pPr>
+    </w:p>
+    <w:p>
+      <w:pPr>
+        <w:spacing w:line="300" w:lineRule="auto"/>
+        <w:jc w:val="center"/>
+        <w:rPr>
+          <w:rFonts w:ascii="Times New Roman" w:eastAsia="宋体" w:hAnsi="Times New Roman" w:cs="Times New Roman" w:hint="eastAsia"/>
+          <w:sz w:val="24"/>
+          <w:szCs w:val="28"/>
+        </w:rPr>
+      </w:pPr>
+      <w:r>
+        <w:rPr>
+          <w:rFonts w:ascii="Times New Roman" w:hAnsi="Times New Roman" w:cs="Times New Roman" w:hint="eastAsia"/>
+          <w:noProof/>
+          <w:szCs w:val="28"/>
+        </w:rPr>
+        <w:lastRenderedPageBreak/>
+        <w:drawing>
+          <wp:inline distT="0" distB="0" distL="0" distR="0" wp14:anchorId="2D5C7AA7" wp14:editId="2A80A95C">
+            <wp:extent cx="3385821" cy="939600"/>
+            <wp:effectExtent l="0" t="0" r="5080" b="0"/>
+            <wp:docPr id="9" name="图片 9"/>
+            <wp:cNvGraphicFramePr>
+              <a:graphicFrameLocks xmlns:a="http://schemas.openxmlformats.org/drawingml/2006/main" noChangeAspect="1"/>
+            </wp:cNvGraphicFramePr>
+            <a:graphic xmlns:a="http://schemas.openxmlformats.org/drawingml/2006/main">
+              <a:graphicData uri="http://schemas.openxmlformats.org/drawingml/2006/picture">
+                <pic:pic xmlns:pic="http://schemas.openxmlformats.org/drawingml/2006/picture">
+                  <pic:nvPicPr>
+                    <pic:cNvPr id="0" name="Picture 18"/>
+                    <pic:cNvPicPr>
+                      <a:picLocks noChangeAspect="1" noChangeArrowheads="1"/>
+                    </pic:cNvPicPr>
+                  </pic:nvPicPr>
+                  <pic:blipFill>
+                    <a:blip r:embed="rId9">
+                      <a:extLst>
+                        <a:ext uri="{28A0092B-C50C-407E-A947-70E740481C1C}">
+                          <a14:useLocalDpi xmlns:a14="http://schemas.microsoft.com/office/drawing/2010/main" val="0"/>
+                        </a:ext>
+                      </a:extLst>
+                    </a:blip>
+                    <a:srcRect/>
+                    <a:stretch>
+                      <a:fillRect/>
+                    </a:stretch>
+                  </pic:blipFill>
+                  <pic:spPr bwMode="auto">
+                    <a:xfrm>
+                      <a:off x="0" y="0"/>
+                      <a:ext cx="3385821" cy="939600"/>
+                    </a:xfrm>
+                    <a:prstGeom prst="rect">
+                      <a:avLst/>
+                    </a:prstGeom>
+                    <a:noFill/>
+                    <a:ln>
+                      <a:noFill/>
+                    </a:ln>
+                  </pic:spPr>
+                </pic:pic>
+              </a:graphicData>
+            </a:graphic>
+          </wp:inline>
+        </w:drawing>
+      </w:r>
+    </w:p>
+    <w:p>
+      <w:pPr>
+        <w:spacing w:line="300" w:lineRule="auto"/>
+        <w:rPr>
+          <w:rFonts w:ascii="Times New Roman" w:eastAsia="宋体" w:hAnsi="Times New Roman" w:cs="Times New Roman" w:hint="eastAsia"/>
+          <w:sz w:val="24"/>
+          <w:szCs w:val="28"/>
+        </w:rPr>
+      </w:pPr>
+    </w:p>
+    <w:p>
+      <w:pPr>
+        <w:spacing w:line="300" w:lineRule="auto"/>
+        <w:rPr>
+          <w:rFonts w:ascii="Times New Roman" w:eastAsia="宋体" w:hAnsi="Times New Roman" w:cs="Times New Roman"/>
+          <w:sz w:val="24"/>
+          <w:szCs w:val="28"/>
+        </w:rPr>
+      </w:pPr>
+    </w:p>
+    <w:p>
+      <w:pPr>
+        <w:spacing w:line="300" w:lineRule="auto"/>
+        <w:rPr>
+          <w:rFonts w:ascii="Times New Roman" w:eastAsia="宋体" w:hAnsi="Times New Roman" w:cs="Times New Roman" w:hint="eastAsia"/>
+          <w:sz w:val="24"/>
+          <w:szCs w:val="28"/>
+        </w:rPr>
+      </w:pPr>
+    </w:p>
+    <w:p>
+      <w:pPr>
+        <w:spacing w:line="300" w:lineRule="auto"/>
+        <w:rPr>
+          <w:rFonts w:ascii="Times New Roman" w:eastAsia="宋体" w:hAnsi="Times New Roman" w:cs="Times New Roman"/>
+          <w:b/>
+          <w:bCs/>
+          <w:sz w:val="24"/>
+          <w:szCs w:val="28"/>
+        </w:rPr>
+      </w:pPr>
+      <w:r>
+        <w:rPr>
+          <w:rFonts w:ascii="Times New Roman" w:eastAsia="宋体" w:hAnsi="Times New Roman" w:cs="Times New Roman"/>
+          <w:b/>
+          <w:bCs/>
+          <w:sz w:val="24"/>
+          <w:szCs w:val="28"/>
+        </w:rPr>
+        <w:tab/>
+      </w:r>
+      <w:r>
+        <w:rPr>
+          <w:rFonts w:ascii="Times New Roman" w:eastAsia="宋体" w:hAnsi="Times New Roman" w:cs="Times New Roman" w:hint="eastAsia"/>
           <w:b/>
           <w:bCs/>
           <w:sz w:val="24"/>
@@ -3029,7 +4693,7 @@
       <w:pPr>
         <w:spacing w:line="300" w:lineRule="auto"/>
         <w:rPr>
-          <w:rFonts w:ascii="Times New Roman" w:eastAsia="宋体" w:hAnsi="Times New Roman" w:cs="Times New Roman" w:hint="eastAsia"/>
+          <w:rFonts w:ascii="Times New Roman" w:eastAsia="宋体" w:hAnsi="Times New Roman" w:cs="Times New Roman"/>
           <w:b/>
           <w:bCs/>
           <w:sz w:val="24"/>
@@ -3153,7 +4817,7 @@
       <w:pPr>
         <w:spacing w:line="300" w:lineRule="auto"/>
         <w:rPr>
-          <w:rFonts w:ascii="Times New Roman" w:eastAsia="宋体" w:hAnsi="Times New Roman" w:cs="Times New Roman" w:hint="eastAsia"/>
+          <w:rFonts w:ascii="Times New Roman" w:eastAsia="宋体" w:hAnsi="Times New Roman" w:cs="Times New Roman"/>
           <w:b/>
           <w:bCs/>
           <w:sz w:val="24"/>
@@ -3227,7 +4891,7 @@
       <w:pPr>
         <w:spacing w:line="300" w:lineRule="auto"/>
         <w:rPr>
-          <w:rFonts w:ascii="Times New Roman" w:eastAsia="宋体" w:hAnsi="Times New Roman" w:cs="Times New Roman" w:hint="eastAsia"/>
+          <w:rFonts w:ascii="Times New Roman" w:eastAsia="宋体" w:hAnsi="Times New Roman" w:cs="Times New Roman"/>
           <w:b/>
           <w:bCs/>
           <w:sz w:val="24"/>
@@ -3254,7 +4918,6 @@
           <w:sz w:val="24"/>
           <w:szCs w:val="28"/>
         </w:rPr>
-        <w:lastRenderedPageBreak/>
         <w:tab/>
       </w:r>
       <w:r>
@@ -3342,7 +5005,7 @@
       <w:pPr>
         <w:spacing w:line="300" w:lineRule="auto"/>
         <w:rPr>
-          <w:rFonts w:ascii="Times New Roman" w:eastAsia="宋体" w:hAnsi="Times New Roman" w:cs="Times New Roman" w:hint="eastAsia"/>
+          <w:rFonts w:ascii="Times New Roman" w:eastAsia="宋体" w:hAnsi="Times New Roman" w:cs="Times New Roman"/>
           <w:b/>
           <w:bCs/>
           <w:sz w:val="24"/>
@@ -3391,16 +5054,54 @@
     <w:p>
       <w:pPr>
         <w:rPr>
-          <w:rFonts w:ascii="Times New Roman" w:eastAsia="宋体" w:hAnsi="Times New Roman" w:cs="Times New Roman" w:hint="eastAsia"/>
-        </w:rPr>
-      </w:pPr>
-    </w:p>
-    <w:p>
-      <w:pPr>
-        <w:rPr>
-          <w:rFonts w:ascii="Times New Roman" w:eastAsia="宋体" w:hAnsi="Times New Roman" w:cs="Times New Roman"/>
-        </w:rPr>
-      </w:pPr>
+          <w:rFonts w:ascii="Times New Roman" w:eastAsia="宋体" w:hAnsi="Times New Roman" w:cs="Times New Roman"/>
+        </w:rPr>
+      </w:pPr>
+    </w:p>
+    <w:p>
+      <w:pPr>
+        <w:spacing w:line="300" w:lineRule="auto"/>
+        <w:rPr>
+          <w:rFonts w:ascii="Times New Roman" w:eastAsia="宋体" w:hAnsi="Times New Roman" w:cs="Times New Roman"/>
+          <w:b/>
+          <w:bCs/>
+          <w:sz w:val="24"/>
+          <w:szCs w:val="28"/>
+        </w:rPr>
+      </w:pPr>
+      <w:r>
+        <w:rPr>
+          <w:rFonts w:ascii="Times New Roman" w:eastAsia="宋体" w:hAnsi="Times New Roman" w:cs="Times New Roman"/>
+          <w:b/>
+          <w:bCs/>
+          <w:sz w:val="24"/>
+          <w:szCs w:val="28"/>
+        </w:rPr>
+        <w:tab/>
+      </w:r>
+      <w:r>
+        <w:rPr>
+          <w:rFonts w:ascii="Times New Roman" w:eastAsia="宋体" w:hAnsi="Times New Roman" w:cs="Times New Roman" w:hint="eastAsia"/>
+          <w:b/>
+          <w:bCs/>
+          <w:sz w:val="24"/>
+          <w:szCs w:val="28"/>
+        </w:rPr>
+        <w:t>参考资料</w:t>
+      </w:r>
+    </w:p>
+    <w:p>
+      <w:pPr>
+        <w:rPr>
+          <w:rFonts w:ascii="Times New Roman" w:eastAsia="宋体" w:hAnsi="Times New Roman" w:cs="Times New Roman" w:hint="eastAsia"/>
+        </w:rPr>
+      </w:pPr>
+      <w:r>
+        <w:rPr>
+          <w:rFonts w:ascii="Times New Roman" w:eastAsia="宋体" w:hAnsi="Times New Roman" w:cs="Times New Roman"/>
+        </w:rPr>
+        <w:tab/>
+      </w:r>
     </w:p>
     <w:sectPr>
       <w:pgSz w:w="11906" w:h="16838"/>
@@ -3850,6 +5551,20 @@
       <w:color w:val="808080"/>
     </w:rPr>
   </w:style>
+  <w:style w:type="paragraph" w:styleId="a4">
+    <w:name w:val="caption"/>
+    <w:basedOn w:val="a"/>
+    <w:next w:val="a"/>
+    <w:uiPriority w:val="35"/>
+    <w:unhideWhenUsed/>
+    <w:qFormat/>
+    <w:rsid w:val="005E7181"/>
+    <w:rPr>
+      <w:rFonts w:asciiTheme="majorHAnsi" w:eastAsia="黑体" w:hAnsiTheme="majorHAnsi" w:cstheme="majorBidi"/>
+      <w:sz w:val="20"/>
+      <w:szCs w:val="20"/>
+    </w:rPr>
+  </w:style>
 </w:styles>
 </file>
 

</xml_diff>